<commit_message>
Hasta punto 7 inclusive
</commit_message>
<xml_diff>
--- a/TP1-GIT.docx
+++ b/TP1-GIT.docx
@@ -1,6 +1,6 @@
 
 <file path=word/document.xml><?xml version="1.0" encoding="utf-8"?>
-<w:document xmlns:ve="http://schemas.openxmlformats.org/markup-compatibility/2006" xmlns:o="urn:schemas-microsoft-com:office:office" xmlns:r="http://schemas.openxmlformats.org/officeDocument/2006/relationships" xmlns:m="http://schemas.openxmlformats.org/officeDocument/2006/math" xmlns:v="urn:schemas-microsoft-com:vml" xmlns:wp="http://schemas.openxmlformats.org/drawingml/2006/wordprocessingDrawing" xmlns:w10="urn:schemas-microsoft-com:office:word" xmlns:w="http://schemas.openxmlformats.org/wordprocessingml/2006/main" xmlns:wne="http://schemas.microsoft.com/office/word/2006/wordml">
+<w:document xmlns:wpc="http://schemas.microsoft.com/office/word/2010/wordprocessingCanvas" xmlns:cx="http://schemas.microsoft.com/office/drawing/2014/chartex" xmlns:cx1="http://schemas.microsoft.com/office/drawing/2015/9/8/chartex" xmlns:cx2="http://schemas.microsoft.com/office/drawing/2015/10/21/chartex" xmlns:cx3="http://schemas.microsoft.com/office/drawing/2016/5/9/chartex" xmlns:cx4="http://schemas.microsoft.com/office/drawing/2016/5/10/chartex" xmlns:cx5="http://schemas.microsoft.com/office/drawing/2016/5/11/chartex" xmlns:cx6="http://schemas.microsoft.com/office/drawing/2016/5/12/chartex" xmlns:cx7="http://schemas.microsoft.com/office/drawing/2016/5/13/chartex" xmlns:cx8="http://schemas.microsoft.com/office/drawing/2016/5/14/chartex" xmlns:mc="http://schemas.openxmlformats.org/markup-compatibility/2006" xmlns:aink="http://schemas.microsoft.com/office/drawing/2016/ink" xmlns:am3d="http://schemas.microsoft.com/office/drawing/2017/model3d" xmlns:o="urn:schemas-microsoft-com:office:office" xmlns:r="http://schemas.openxmlformats.org/officeDocument/2006/relationships" xmlns:m="http://schemas.openxmlformats.org/officeDocument/2006/math" xmlns:v="urn:schemas-microsoft-com:vml" xmlns:wp14="http://schemas.microsoft.com/office/word/2010/wordprocessingDrawing" xmlns:wp="http://schemas.openxmlformats.org/drawingml/2006/wordprocessingDrawing" xmlns:w10="urn:schemas-microsoft-com:office:word" xmlns:w="http://schemas.openxmlformats.org/wordprocessingml/2006/main" xmlns:w14="http://schemas.microsoft.com/office/word/2010/wordml" xmlns:w15="http://schemas.microsoft.com/office/word/2012/wordml" xmlns:w16cid="http://schemas.microsoft.com/office/word/2016/wordml/cid" xmlns:w16se="http://schemas.microsoft.com/office/word/2015/wordml/symex" xmlns:wpg="http://schemas.microsoft.com/office/word/2010/wordprocessingGroup" xmlns:wpi="http://schemas.microsoft.com/office/word/2010/wordprocessingInk" xmlns:wne="http://schemas.microsoft.com/office/word/2006/wordml" xmlns:wps="http://schemas.microsoft.com/office/word/2010/wordprocessingShape" mc:Ignorable="w14 w15 w16se w16cid wp14">
   <w:body>
     <w:sdt>
       <w:sdtPr>
@@ -97,6 +97,7 @@
                           <w:dataBinding w:prefixMappings="xmlns:ns0='http://schemas.openxmlformats.org/officeDocument/2006/extended-properties'" w:xpath="/ns0:Properties[1]/ns0:Company[1]" w:storeItemID="{6668398D-A668-4E3E-A5EB-62B293D839F1}"/>
                           <w:text/>
                         </w:sdtPr>
+                        <w:sdtEndPr/>
                         <w:sdtContent>
                           <w:p>
                             <w:pPr>
@@ -156,13 +157,14 @@
                             <w:docPart w:val="A2260849FFB942DE9F796A5C97F34F25"/>
                           </w:placeholder>
                           <w:dataBinding w:prefixMappings="xmlns:ns0='http://schemas.microsoft.com/office/2006/coverPageProps'" w:xpath="/ns0:CoverPageProperties[1]/ns0:PublishDate[1]" w:storeItemID="{55AF091B-3C7A-41E3-B477-F2FDAA23CFDA}"/>
-                          <w:date>
+                          <w:date w:fullDate="2019-01-01T00:00:00Z">
                             <w:dateFormat w:val="yy"/>
                             <w:lid w:val="es-ES"/>
                             <w:storeMappedDataAs w:val="dateTime"/>
                             <w:calendar w:val="gregorian"/>
                           </w:date>
                         </w:sdtPr>
+                        <w:sdtEndPr/>
                         <w:sdtContent>
                           <w:p>
                             <w:pPr>
@@ -179,7 +181,7 @@
                                 <w:szCs w:val="96"/>
                                 <w:lang w:val="es-ES"/>
                               </w:rPr>
-                              <w:t>2019</w:t>
+                              <w:t>19</w:t>
                             </w:r>
                           </w:p>
                         </w:sdtContent>
@@ -208,6 +210,7 @@
                           <w:dataBinding w:prefixMappings="xmlns:ns0='http://schemas.openxmlformats.org/package/2006/metadata/core-properties' xmlns:ns1='http://purl.org/dc/elements/1.1/'" w:xpath="/ns0:coreProperties[1]/ns1:title[1]" w:storeItemID="{6C3C8BC8-F283-45AE-878A-BAB7291924A1}"/>
                           <w:text/>
                         </w:sdtPr>
+                        <w:sdtEndPr/>
                         <w:sdtContent>
                           <w:p>
                             <w:pPr>
@@ -253,6 +256,7 @@
                           <w:dataBinding w:prefixMappings="xmlns:ns0='http://schemas.openxmlformats.org/package/2006/metadata/core-properties' xmlns:ns1='http://purl.org/dc/elements/1.1/'" w:xpath="/ns0:coreProperties[1]/ns1:subject[1]" w:storeItemID="{6C3C8BC8-F283-45AE-878A-BAB7291924A1}"/>
                           <w:text/>
                         </w:sdtPr>
+                        <w:sdtEndPr/>
                         <w:sdtContent>
                           <w:p>
                             <w:pPr>
@@ -296,6 +300,7 @@
                           <w:dataBinding w:prefixMappings="xmlns:ns0='http://schemas.openxmlformats.org/package/2006/metadata/core-properties' xmlns:ns1='http://purl.org/dc/elements/1.1/'" w:xpath="/ns0:coreProperties[1]/ns1:creator[1]" w:storeItemID="{6C3C8BC8-F283-45AE-878A-BAB7291924A1}"/>
                           <w:text/>
                         </w:sdtPr>
+                        <w:sdtEndPr/>
                         <w:sdtContent>
                           <w:p>
                             <w:pPr>
@@ -441,30 +446,70 @@
       </w:r>
     </w:p>
     <w:p>
-      <w:r>
+      <w:pPr>
+        <w:rPr>
+          <w:b/>
+          <w:sz w:val="24"/>
+          <w:szCs w:val="24"/>
+        </w:rPr>
+      </w:pPr>
+      <w:r>
+        <w:rPr>
+          <w:b/>
+          <w:sz w:val="24"/>
+          <w:szCs w:val="24"/>
+        </w:rPr>
         <w:t>1.-Crear un repositorio local que se llame tp-git-pb2.</w:t>
       </w:r>
     </w:p>
     <w:p>
-      <w:r>
+      <w:pPr>
+        <w:rPr>
+          <w:b/>
+          <w:sz w:val="24"/>
+          <w:szCs w:val="24"/>
+        </w:rPr>
+      </w:pPr>
+      <w:r>
+        <w:rPr>
+          <w:b/>
+          <w:sz w:val="24"/>
+          <w:szCs w:val="24"/>
+        </w:rPr>
         <w:t>2.-Crear un repositorio remoto.</w:t>
       </w:r>
     </w:p>
     <w:p>
-      <w:r>
-        <w:t>3.-</w:t>
-      </w:r>
-      <w:r>
-        <w:t xml:space="preserve"> </w:t>
-      </w:r>
-      <w:r>
-        <w:t>Creamos un archivo llamado Calculadora.java y copiar el siguiente código</w:t>
+      <w:pPr>
+        <w:rPr>
+          <w:b/>
+          <w:sz w:val="24"/>
+          <w:szCs w:val="24"/>
+        </w:rPr>
+      </w:pPr>
+      <w:r>
+        <w:rPr>
+          <w:b/>
+          <w:sz w:val="24"/>
+          <w:szCs w:val="24"/>
+        </w:rPr>
+        <w:t>3.- Creamos un archivo llamado Calculadora.java y copiar el siguiente código</w:t>
       </w:r>
     </w:p>
     <w:p>
-      <w:r>
-        <w:rPr>
+      <w:pPr>
+        <w:rPr>
+          <w:b/>
+          <w:sz w:val="24"/>
+          <w:szCs w:val="24"/>
+        </w:rPr>
+      </w:pPr>
+      <w:r>
+        <w:rPr>
+          <w:b/>
           <w:noProof/>
+          <w:sz w:val="24"/>
+          <w:szCs w:val="24"/>
           <w:lang w:eastAsia="es-AR"/>
         </w:rPr>
         <w:drawing>
@@ -505,14 +550,38 @@
       </w:r>
     </w:p>
     <w:p>
-      <w:r>
-        <w:t>4.-</w:t>
-      </w:r>
-      <w:r>
-        <w:t xml:space="preserve"> </w:t>
-      </w:r>
-      <w:r>
-        <w:t xml:space="preserve"> Dividir el grupo en dos y realizar las siguientes acciones:</w:t>
+      <w:pPr>
+        <w:rPr>
+          <w:b/>
+          <w:sz w:val="24"/>
+          <w:szCs w:val="24"/>
+        </w:rPr>
+      </w:pPr>
+      <w:r>
+        <w:rPr>
+          <w:b/>
+          <w:sz w:val="24"/>
+          <w:szCs w:val="24"/>
+        </w:rPr>
+        <w:t>4.</w:t>
+      </w:r>
+      <w:proofErr w:type="gramStart"/>
+      <w:r>
+        <w:rPr>
+          <w:b/>
+          <w:sz w:val="24"/>
+          <w:szCs w:val="24"/>
+        </w:rPr>
+        <w:t>-  Dividir</w:t>
+      </w:r>
+      <w:proofErr w:type="gramEnd"/>
+      <w:r>
+        <w:rPr>
+          <w:b/>
+          <w:sz w:val="24"/>
+          <w:szCs w:val="24"/>
+        </w:rPr>
+        <w:t xml:space="preserve"> el grupo en dos y realizar las siguientes acciones:</w:t>
       </w:r>
     </w:p>
     <w:p>
@@ -522,16 +591,135 @@
           <w:ilvl w:val="0"/>
           <w:numId w:val="1"/>
         </w:numPr>
-      </w:pPr>
-      <w:r>
-        <w:t>El primer grupo cambiara el if-else por un switch y el segundo grupo cambiara el orden de las opciones, por ejemplo cambiando que el 3 sea para la suma y el 1 para multiplicar.</w:t>
+        <w:rPr>
+          <w:b/>
+          <w:sz w:val="24"/>
+          <w:szCs w:val="24"/>
+        </w:rPr>
+      </w:pPr>
+      <w:r>
+        <w:rPr>
+          <w:b/>
+          <w:sz w:val="24"/>
+          <w:szCs w:val="24"/>
+        </w:rPr>
+        <w:t xml:space="preserve">El primer grupo cambiara el </w:t>
+      </w:r>
+      <w:proofErr w:type="spellStart"/>
+      <w:r>
+        <w:rPr>
+          <w:b/>
+          <w:sz w:val="24"/>
+          <w:szCs w:val="24"/>
+        </w:rPr>
+        <w:t>if-else</w:t>
+      </w:r>
+      <w:proofErr w:type="spellEnd"/>
+      <w:r>
+        <w:rPr>
+          <w:b/>
+          <w:sz w:val="24"/>
+          <w:szCs w:val="24"/>
+        </w:rPr>
+        <w:t xml:space="preserve"> por un </w:t>
+      </w:r>
+      <w:proofErr w:type="spellStart"/>
+      <w:r>
+        <w:rPr>
+          <w:b/>
+          <w:sz w:val="24"/>
+          <w:szCs w:val="24"/>
+        </w:rPr>
+        <w:t>switch</w:t>
+      </w:r>
+      <w:proofErr w:type="spellEnd"/>
+      <w:r>
+        <w:rPr>
+          <w:b/>
+          <w:sz w:val="24"/>
+          <w:szCs w:val="24"/>
+        </w:rPr>
+        <w:t xml:space="preserve"> y el segundo grupo cambiara el orden de las opciones, por </w:t>
+      </w:r>
+      <w:proofErr w:type="gramStart"/>
+      <w:r>
+        <w:rPr>
+          <w:b/>
+          <w:sz w:val="24"/>
+          <w:szCs w:val="24"/>
+        </w:rPr>
+        <w:t>ejemplo</w:t>
+      </w:r>
+      <w:proofErr w:type="gramEnd"/>
+      <w:r>
+        <w:rPr>
+          <w:b/>
+          <w:sz w:val="24"/>
+          <w:szCs w:val="24"/>
+        </w:rPr>
+        <w:t xml:space="preserve"> cambiando que el 3 sea para la suma y el 1 para multiplicar.</w:t>
       </w:r>
     </w:p>
-    <w:p/>
     <w:p>
-      <w:r>
-        <w:lastRenderedPageBreak/>
-        <w:t>5. -Realizar un commit y push al repositorio remoto y responder</w:t>
+      <w:pPr>
+        <w:rPr>
+          <w:b/>
+          <w:sz w:val="24"/>
+          <w:szCs w:val="24"/>
+        </w:rPr>
+      </w:pPr>
+    </w:p>
+    <w:p>
+      <w:pPr>
+        <w:rPr>
+          <w:b/>
+          <w:sz w:val="24"/>
+          <w:szCs w:val="24"/>
+        </w:rPr>
+      </w:pPr>
+      <w:r>
+        <w:rPr>
+          <w:b/>
+          <w:sz w:val="24"/>
+          <w:szCs w:val="24"/>
+        </w:rPr>
+        <w:t xml:space="preserve">5. -Realizar un </w:t>
+      </w:r>
+      <w:proofErr w:type="spellStart"/>
+      <w:r>
+        <w:rPr>
+          <w:b/>
+          <w:sz w:val="24"/>
+          <w:szCs w:val="24"/>
+        </w:rPr>
+        <w:t>commit</w:t>
+      </w:r>
+      <w:proofErr w:type="spellEnd"/>
+      <w:r>
+        <w:rPr>
+          <w:b/>
+          <w:sz w:val="24"/>
+          <w:szCs w:val="24"/>
+        </w:rPr>
+        <w:t xml:space="preserve"> y </w:t>
+      </w:r>
+      <w:proofErr w:type="spellStart"/>
+      <w:r>
+        <w:rPr>
+          <w:b/>
+          <w:sz w:val="24"/>
+          <w:szCs w:val="24"/>
+        </w:rPr>
+        <w:t>push</w:t>
+      </w:r>
+      <w:proofErr w:type="spellEnd"/>
+      <w:r>
+        <w:rPr>
+          <w:b/>
+          <w:sz w:val="24"/>
+          <w:szCs w:val="24"/>
+        </w:rPr>
+        <w:t xml:space="preserve"> al repositorio remoto y responder</w:t>
       </w:r>
     </w:p>
     <w:p>
@@ -541,10 +729,105 @@
           <w:ilvl w:val="0"/>
           <w:numId w:val="2"/>
         </w:numPr>
-      </w:pPr>
-      <w:r>
-        <w:t xml:space="preserve">¿Qué sucedió cuando se intento hacer el segundo push? </w:t>
-      </w:r>
+        <w:rPr>
+          <w:b/>
+          <w:sz w:val="24"/>
+          <w:szCs w:val="24"/>
+        </w:rPr>
+      </w:pPr>
+      <w:r>
+        <w:rPr>
+          <w:b/>
+          <w:sz w:val="24"/>
+          <w:szCs w:val="24"/>
+        </w:rPr>
+        <w:t xml:space="preserve">¿Qué sucedió cuando se </w:t>
+      </w:r>
+      <w:r>
+        <w:rPr>
+          <w:b/>
+          <w:sz w:val="24"/>
+          <w:szCs w:val="24"/>
+        </w:rPr>
+        <w:t>intentó</w:t>
+      </w:r>
+      <w:r>
+        <w:rPr>
+          <w:b/>
+          <w:sz w:val="24"/>
+          <w:szCs w:val="24"/>
+        </w:rPr>
+        <w:t xml:space="preserve"> hacer el segundo </w:t>
+      </w:r>
+      <w:proofErr w:type="spellStart"/>
+      <w:r>
+        <w:rPr>
+          <w:b/>
+          <w:sz w:val="24"/>
+          <w:szCs w:val="24"/>
+        </w:rPr>
+        <w:t>push</w:t>
+      </w:r>
+      <w:proofErr w:type="spellEnd"/>
+      <w:r>
+        <w:rPr>
+          <w:b/>
+          <w:sz w:val="24"/>
+          <w:szCs w:val="24"/>
+        </w:rPr>
+        <w:t xml:space="preserve">? </w:t>
+      </w:r>
+    </w:p>
+    <w:p>
+      <w:pPr>
+        <w:pStyle w:val="Prrafodelista"/>
+        <w:rPr>
+          <w:b/>
+          <w:sz w:val="24"/>
+          <w:szCs w:val="24"/>
+        </w:rPr>
+      </w:pPr>
+    </w:p>
+    <w:p>
+      <w:pPr>
+        <w:pStyle w:val="Prrafodelista"/>
+        <w:rPr>
+          <w:sz w:val="24"/>
+          <w:szCs w:val="24"/>
+        </w:rPr>
+      </w:pPr>
+      <w:r>
+        <w:rPr>
+          <w:sz w:val="24"/>
+          <w:szCs w:val="24"/>
+        </w:rPr>
+        <w:t xml:space="preserve">Cuando se intentó hacer el segundo </w:t>
+      </w:r>
+      <w:proofErr w:type="spellStart"/>
+      <w:r>
+        <w:rPr>
+          <w:sz w:val="24"/>
+          <w:szCs w:val="24"/>
+        </w:rPr>
+        <w:t>push</w:t>
+      </w:r>
+      <w:proofErr w:type="spellEnd"/>
+      <w:r>
+        <w:rPr>
+          <w:sz w:val="24"/>
+          <w:szCs w:val="24"/>
+        </w:rPr>
+        <w:t>, surgió un conflicto con el repositorio, teniendo que seleccionar que partes del código del código inicial y que partes del código nuevo, quedarían en el código final a respaldar.</w:t>
+      </w:r>
+    </w:p>
+    <w:p>
+      <w:pPr>
+        <w:pStyle w:val="Prrafodelista"/>
+        <w:rPr>
+          <w:sz w:val="24"/>
+          <w:szCs w:val="24"/>
+        </w:rPr>
+      </w:pPr>
     </w:p>
     <w:p>
       <w:pPr>
@@ -553,9 +836,165 @@
           <w:ilvl w:val="0"/>
           <w:numId w:val="2"/>
         </w:numPr>
-      </w:pPr>
-      <w:r>
-        <w:t xml:space="preserve">¿Qué acciones hay que tomar antes de realizar el push? </w:t>
+        <w:rPr>
+          <w:b/>
+          <w:sz w:val="24"/>
+          <w:szCs w:val="24"/>
+        </w:rPr>
+      </w:pPr>
+      <w:r>
+        <w:rPr>
+          <w:b/>
+          <w:sz w:val="24"/>
+          <w:szCs w:val="24"/>
+        </w:rPr>
+        <w:t xml:space="preserve">¿Qué acciones hay que tomar antes de realizar el </w:t>
+      </w:r>
+      <w:proofErr w:type="spellStart"/>
+      <w:r>
+        <w:rPr>
+          <w:b/>
+          <w:sz w:val="24"/>
+          <w:szCs w:val="24"/>
+        </w:rPr>
+        <w:t>push</w:t>
+      </w:r>
+      <w:proofErr w:type="spellEnd"/>
+      <w:r>
+        <w:rPr>
+          <w:b/>
+          <w:sz w:val="24"/>
+          <w:szCs w:val="24"/>
+        </w:rPr>
+        <w:t xml:space="preserve">? </w:t>
+      </w:r>
+    </w:p>
+    <w:p>
+      <w:pPr>
+        <w:ind w:left="708"/>
+        <w:rPr>
+          <w:sz w:val="24"/>
+          <w:szCs w:val="24"/>
+        </w:rPr>
+      </w:pPr>
+      <w:r>
+        <w:rPr>
+          <w:sz w:val="24"/>
+          <w:szCs w:val="24"/>
+        </w:rPr>
+        <w:t xml:space="preserve">Antes de empezar a trabajar y realizar un </w:t>
+      </w:r>
+      <w:proofErr w:type="spellStart"/>
+      <w:r>
+        <w:rPr>
+          <w:sz w:val="24"/>
+          <w:szCs w:val="24"/>
+        </w:rPr>
+        <w:t>push</w:t>
+      </w:r>
+      <w:proofErr w:type="spellEnd"/>
+      <w:r>
+        <w:rPr>
+          <w:sz w:val="24"/>
+          <w:szCs w:val="24"/>
+        </w:rPr>
+        <w:t xml:space="preserve">, debemos realizar un </w:t>
+      </w:r>
+      <w:proofErr w:type="spellStart"/>
+      <w:r>
+        <w:rPr>
+          <w:sz w:val="24"/>
+          <w:szCs w:val="24"/>
+        </w:rPr>
+        <w:t>pull</w:t>
+      </w:r>
+      <w:proofErr w:type="spellEnd"/>
+      <w:r>
+        <w:rPr>
+          <w:sz w:val="24"/>
+          <w:szCs w:val="24"/>
+        </w:rPr>
+        <w:t xml:space="preserve">, para asegurarnos de tener en nuestro repositorio local la última versión del código. </w:t>
+      </w:r>
+      <w:r>
+        <w:rPr>
+          <w:sz w:val="24"/>
+          <w:szCs w:val="24"/>
+        </w:rPr>
+        <w:t xml:space="preserve">Luego </w:t>
+      </w:r>
+      <w:proofErr w:type="spellStart"/>
+      <w:r>
+        <w:rPr>
+          <w:sz w:val="24"/>
+          <w:szCs w:val="24"/>
+        </w:rPr>
+        <w:t>git</w:t>
+      </w:r>
+      <w:proofErr w:type="spellEnd"/>
+      <w:r>
+        <w:rPr>
+          <w:sz w:val="24"/>
+          <w:szCs w:val="24"/>
+        </w:rPr>
+        <w:t xml:space="preserve"> </w:t>
+      </w:r>
+      <w:proofErr w:type="spellStart"/>
+      <w:r>
+        <w:rPr>
+          <w:sz w:val="24"/>
+          <w:szCs w:val="24"/>
+        </w:rPr>
+        <w:t>add</w:t>
+      </w:r>
+      <w:proofErr w:type="spellEnd"/>
+      <w:r>
+        <w:rPr>
+          <w:sz w:val="24"/>
+          <w:szCs w:val="24"/>
+        </w:rPr>
+        <w:t>, para asegurarse</w:t>
+      </w:r>
+      <w:r>
+        <w:rPr>
+          <w:sz w:val="24"/>
+          <w:szCs w:val="24"/>
+        </w:rPr>
+        <w:t xml:space="preserve"> que todo esté </w:t>
+      </w:r>
+      <w:proofErr w:type="spellStart"/>
+      <w:r>
+        <w:rPr>
+          <w:sz w:val="24"/>
+          <w:szCs w:val="24"/>
+        </w:rPr>
+        <w:t>trackeado</w:t>
+      </w:r>
+      <w:proofErr w:type="spellEnd"/>
+      <w:r>
+        <w:rPr>
+          <w:sz w:val="24"/>
+          <w:szCs w:val="24"/>
+        </w:rPr>
+        <w:t xml:space="preserve"> , y finalmente un </w:t>
+      </w:r>
+      <w:bookmarkStart w:id="0" w:name="_GoBack"/>
+      <w:bookmarkEnd w:id="0"/>
+      <w:proofErr w:type="spellStart"/>
+      <w:r>
+        <w:rPr>
+          <w:sz w:val="24"/>
+          <w:szCs w:val="24"/>
+        </w:rPr>
+        <w:t>commit</w:t>
+      </w:r>
+      <w:proofErr w:type="spellEnd"/>
+      <w:r>
+        <w:rPr>
+          <w:sz w:val="24"/>
+          <w:szCs w:val="24"/>
+        </w:rPr>
+        <w:t>, con la descripción mas clara de la versión, o cambio implementado.</w:t>
       </w:r>
     </w:p>
     <w:p>
@@ -565,14 +1004,181 @@
           <w:ilvl w:val="0"/>
           <w:numId w:val="2"/>
         </w:numPr>
-      </w:pPr>
-      <w:r>
+        <w:rPr>
+          <w:b/>
+          <w:sz w:val="24"/>
+          <w:szCs w:val="24"/>
+        </w:rPr>
+      </w:pPr>
+      <w:r>
+        <w:rPr>
+          <w:b/>
+          <w:sz w:val="24"/>
+          <w:szCs w:val="24"/>
+        </w:rPr>
         <w:t>¿Qué estrategia propondrían para evitar esta situación?</w:t>
       </w:r>
     </w:p>
     <w:p>
-      <w:r>
-        <w:t xml:space="preserve"> 6.- En el repositorio local ejecutar el siguiente comando: “ git checkout -b develop “</w:t>
+      <w:pPr>
+        <w:pStyle w:val="Prrafodelista"/>
+        <w:rPr>
+          <w:b/>
+          <w:sz w:val="24"/>
+          <w:szCs w:val="24"/>
+        </w:rPr>
+      </w:pPr>
+    </w:p>
+    <w:p>
+      <w:pPr>
+        <w:pStyle w:val="Prrafodelista"/>
+        <w:rPr>
+          <w:sz w:val="24"/>
+          <w:szCs w:val="24"/>
+        </w:rPr>
+      </w:pPr>
+      <w:r>
+        <w:rPr>
+          <w:sz w:val="24"/>
+          <w:szCs w:val="24"/>
+        </w:rPr>
+        <w:t xml:space="preserve">Para evitar que los programadores tengan que resolver conflictos cada vez que hacen </w:t>
+      </w:r>
+      <w:proofErr w:type="spellStart"/>
+      <w:r>
+        <w:rPr>
+          <w:sz w:val="24"/>
+          <w:szCs w:val="24"/>
+        </w:rPr>
+        <w:t>push</w:t>
+      </w:r>
+      <w:proofErr w:type="spellEnd"/>
+      <w:r>
+        <w:rPr>
+          <w:sz w:val="24"/>
+          <w:szCs w:val="24"/>
+        </w:rPr>
+        <w:t xml:space="preserve"> de su código </w:t>
+      </w:r>
+      <w:proofErr w:type="gramStart"/>
+      <w:r>
+        <w:rPr>
+          <w:sz w:val="24"/>
+          <w:szCs w:val="24"/>
+        </w:rPr>
+        <w:t>( y</w:t>
+      </w:r>
+      <w:proofErr w:type="gramEnd"/>
+      <w:r>
+        <w:rPr>
+          <w:sz w:val="24"/>
+          <w:szCs w:val="24"/>
+        </w:rPr>
+        <w:t xml:space="preserve"> ambos trabajan a la vez) podría crearse una bifurcación o ramas, que permitieran el trabajo individual</w:t>
+      </w:r>
+      <w:r>
+        <w:rPr>
+          <w:sz w:val="24"/>
+          <w:szCs w:val="24"/>
+        </w:rPr>
+        <w:t xml:space="preserve">, hasta que ambos tuvieran la versión final de su código, haciendo un único </w:t>
+      </w:r>
+      <w:proofErr w:type="spellStart"/>
+      <w:r>
+        <w:rPr>
+          <w:sz w:val="24"/>
+          <w:szCs w:val="24"/>
+        </w:rPr>
+        <w:t>merge</w:t>
+      </w:r>
+      <w:proofErr w:type="spellEnd"/>
+      <w:r>
+        <w:rPr>
+          <w:sz w:val="24"/>
+          <w:szCs w:val="24"/>
+        </w:rPr>
+        <w:t>, de ambas ramas.</w:t>
+      </w:r>
+    </w:p>
+    <w:p>
+      <w:pPr>
+        <w:rPr>
+          <w:b/>
+          <w:sz w:val="24"/>
+          <w:szCs w:val="24"/>
+        </w:rPr>
+      </w:pPr>
+      <w:r>
+        <w:rPr>
+          <w:b/>
+          <w:sz w:val="24"/>
+          <w:szCs w:val="24"/>
+        </w:rPr>
+        <w:t xml:space="preserve"> 6.- En el repositorio local ejecutar el siguiente comando: </w:t>
+      </w:r>
+      <w:proofErr w:type="gramStart"/>
+      <w:r>
+        <w:rPr>
+          <w:b/>
+          <w:sz w:val="24"/>
+          <w:szCs w:val="24"/>
+        </w:rPr>
+        <w:t xml:space="preserve">“ </w:t>
+      </w:r>
+      <w:proofErr w:type="spellStart"/>
+      <w:r>
+        <w:rPr>
+          <w:b/>
+          <w:sz w:val="24"/>
+          <w:szCs w:val="24"/>
+        </w:rPr>
+        <w:t>git</w:t>
+      </w:r>
+      <w:proofErr w:type="spellEnd"/>
+      <w:proofErr w:type="gramEnd"/>
+      <w:r>
+        <w:rPr>
+          <w:b/>
+          <w:sz w:val="24"/>
+          <w:szCs w:val="24"/>
+        </w:rPr>
+        <w:t xml:space="preserve"> </w:t>
+      </w:r>
+      <w:proofErr w:type="spellStart"/>
+      <w:r>
+        <w:rPr>
+          <w:b/>
+          <w:sz w:val="24"/>
+          <w:szCs w:val="24"/>
+        </w:rPr>
+        <w:t>checkout</w:t>
+      </w:r>
+      <w:proofErr w:type="spellEnd"/>
+      <w:r>
+        <w:rPr>
+          <w:b/>
+          <w:sz w:val="24"/>
+          <w:szCs w:val="24"/>
+        </w:rPr>
+        <w:t xml:space="preserve"> -b </w:t>
+      </w:r>
+      <w:proofErr w:type="spellStart"/>
+      <w:r>
+        <w:rPr>
+          <w:b/>
+          <w:sz w:val="24"/>
+          <w:szCs w:val="24"/>
+        </w:rPr>
+        <w:t>develop</w:t>
+      </w:r>
+      <w:proofErr w:type="spellEnd"/>
+      <w:r>
+        <w:rPr>
+          <w:b/>
+          <w:sz w:val="24"/>
+          <w:szCs w:val="24"/>
+        </w:rPr>
+        <w:t xml:space="preserve"> “</w:t>
       </w:r>
     </w:p>
     <w:p>
@@ -582,24 +1188,168 @@
           <w:ilvl w:val="0"/>
           <w:numId w:val="3"/>
         </w:numPr>
-      </w:pPr>
-      <w:r>
+        <w:rPr>
+          <w:b/>
+          <w:sz w:val="24"/>
+          <w:szCs w:val="24"/>
+        </w:rPr>
+      </w:pPr>
+      <w:r>
+        <w:rPr>
+          <w:b/>
+          <w:sz w:val="24"/>
+          <w:szCs w:val="24"/>
+        </w:rPr>
         <w:t xml:space="preserve">¿Qué acción realiza el parámetro -b? </w:t>
       </w:r>
     </w:p>
     <w:p>
-      <w:r>
-        <w:t xml:space="preserve">7.- Crear ramas utilizando la recientemente creada develop utilizando los nombres de los desarrolladores </w:t>
-      </w:r>
+      <w:pPr>
+        <w:pStyle w:val="Prrafodelista"/>
+        <w:ind w:left="750"/>
+        <w:rPr>
+          <w:b/>
+          <w:sz w:val="24"/>
+          <w:szCs w:val="24"/>
+        </w:rPr>
+      </w:pPr>
     </w:p>
     <w:p>
-      <w:r>
-        <w:t xml:space="preserve">8.- Modificar los archivos revirtiendo cambios o realizando mejoras, siempre procurando editar los métodos y líneas. Ejemplo: separar cada acción (sumar, restar, multiplicar y dividir) en métodos </w:t>
+      <w:pPr>
+        <w:pStyle w:val="Prrafodelista"/>
+        <w:ind w:left="750"/>
+        <w:rPr>
+          <w:sz w:val="24"/>
+          <w:szCs w:val="24"/>
+        </w:rPr>
+      </w:pPr>
+      <w:r>
+        <w:rPr>
+          <w:sz w:val="24"/>
+          <w:szCs w:val="24"/>
+        </w:rPr>
+        <w:t xml:space="preserve">El parámetro “-b” está creando la rama (Branch). En la línea de </w:t>
+      </w:r>
+      <w:proofErr w:type="spellStart"/>
+      <w:r>
+        <w:rPr>
+          <w:sz w:val="24"/>
+          <w:szCs w:val="24"/>
+        </w:rPr>
+        <w:t>comado</w:t>
+      </w:r>
+      <w:proofErr w:type="spellEnd"/>
+      <w:r>
+        <w:rPr>
+          <w:sz w:val="24"/>
+          <w:szCs w:val="24"/>
+        </w:rPr>
+        <w:t xml:space="preserve"> se está creando la rama y saltando para trabajar en ella, en la misma instrucción.</w:t>
       </w:r>
     </w:p>
     <w:p>
-      <w:r>
-        <w:t>9.- Realizar en el repositorio remoto un merge request:</w:t>
+      <w:pPr>
+        <w:rPr>
+          <w:b/>
+          <w:sz w:val="24"/>
+          <w:szCs w:val="24"/>
+        </w:rPr>
+      </w:pPr>
+      <w:r>
+        <w:rPr>
+          <w:b/>
+          <w:sz w:val="24"/>
+          <w:szCs w:val="24"/>
+        </w:rPr>
+        <w:t xml:space="preserve">7.- Crear ramas utilizando la recientemente creada </w:t>
+      </w:r>
+      <w:proofErr w:type="spellStart"/>
+      <w:r>
+        <w:rPr>
+          <w:b/>
+          <w:sz w:val="24"/>
+          <w:szCs w:val="24"/>
+        </w:rPr>
+        <w:t>develop</w:t>
+      </w:r>
+      <w:proofErr w:type="spellEnd"/>
+      <w:r>
+        <w:rPr>
+          <w:b/>
+          <w:sz w:val="24"/>
+          <w:szCs w:val="24"/>
+        </w:rPr>
+        <w:t xml:space="preserve"> utilizando los nombres de los desarrolladores </w:t>
+      </w:r>
+    </w:p>
+    <w:p>
+      <w:pPr>
+        <w:rPr>
+          <w:b/>
+          <w:sz w:val="24"/>
+          <w:szCs w:val="24"/>
+        </w:rPr>
+      </w:pPr>
+      <w:r>
+        <w:rPr>
+          <w:b/>
+          <w:sz w:val="24"/>
+          <w:szCs w:val="24"/>
+        </w:rPr>
+        <w:t xml:space="preserve">8.- Modificar los archivos revirtiendo cambios o realizando mejoras, siempre procurando editar los métodos y líneas. Ejemplo: separar cada acción (sumar, restar, multiplicar y dividir) en métodos </w:t>
+      </w:r>
+    </w:p>
+    <w:p>
+      <w:pPr>
+        <w:rPr>
+          <w:b/>
+          <w:sz w:val="24"/>
+          <w:szCs w:val="24"/>
+        </w:rPr>
+      </w:pPr>
+      <w:r>
+        <w:rPr>
+          <w:b/>
+          <w:sz w:val="24"/>
+          <w:szCs w:val="24"/>
+        </w:rPr>
+        <w:t xml:space="preserve">9.- Realizar en el repositorio remoto un </w:t>
+      </w:r>
+      <w:proofErr w:type="spellStart"/>
+      <w:r>
+        <w:rPr>
+          <w:b/>
+          <w:sz w:val="24"/>
+          <w:szCs w:val="24"/>
+        </w:rPr>
+        <w:t>merge</w:t>
+      </w:r>
+      <w:proofErr w:type="spellEnd"/>
+      <w:r>
+        <w:rPr>
+          <w:b/>
+          <w:sz w:val="24"/>
+          <w:szCs w:val="24"/>
+        </w:rPr>
+        <w:t xml:space="preserve"> </w:t>
+      </w:r>
+      <w:proofErr w:type="spellStart"/>
+      <w:r>
+        <w:rPr>
+          <w:b/>
+          <w:sz w:val="24"/>
+          <w:szCs w:val="24"/>
+        </w:rPr>
+        <w:t>request</w:t>
+      </w:r>
+      <w:proofErr w:type="spellEnd"/>
+      <w:r>
+        <w:rPr>
+          <w:b/>
+          <w:sz w:val="24"/>
+          <w:szCs w:val="24"/>
+        </w:rPr>
+        <w:t>:</w:t>
       </w:r>
     </w:p>
     <w:p>
@@ -609,8 +1359,18 @@
           <w:ilvl w:val="0"/>
           <w:numId w:val="4"/>
         </w:numPr>
-      </w:pPr>
-      <w:r>
+        <w:rPr>
+          <w:b/>
+          <w:sz w:val="24"/>
+          <w:szCs w:val="24"/>
+        </w:rPr>
+      </w:pPr>
+      <w:r>
+        <w:rPr>
+          <w:b/>
+          <w:sz w:val="24"/>
+          <w:szCs w:val="24"/>
+        </w:rPr>
         <w:t xml:space="preserve">¿Qué diferencias notaron en el proceso? </w:t>
       </w:r>
     </w:p>
@@ -621,8 +1381,18 @@
           <w:ilvl w:val="0"/>
           <w:numId w:val="4"/>
         </w:numPr>
-      </w:pPr>
-      <w:r>
+        <w:rPr>
+          <w:b/>
+          <w:sz w:val="24"/>
+          <w:szCs w:val="24"/>
+        </w:rPr>
+      </w:pPr>
+      <w:r>
+        <w:rPr>
+          <w:b/>
+          <w:sz w:val="24"/>
+          <w:szCs w:val="24"/>
+        </w:rPr>
         <w:t>¿Qué estrategia utilizarían para evitar conflictos?</w:t>
       </w:r>
     </w:p>
@@ -638,8 +1408,8 @@
 </file>
 
 <file path=word/numbering.xml><?xml version="1.0" encoding="utf-8"?>
-<w:numbering xmlns:ve="http://schemas.openxmlformats.org/markup-compatibility/2006" xmlns:o="urn:schemas-microsoft-com:office:office" xmlns:r="http://schemas.openxmlformats.org/officeDocument/2006/relationships" xmlns:m="http://schemas.openxmlformats.org/officeDocument/2006/math" xmlns:v="urn:schemas-microsoft-com:vml" xmlns:wp="http://schemas.openxmlformats.org/drawingml/2006/wordprocessingDrawing" xmlns:w10="urn:schemas-microsoft-com:office:word" xmlns:w="http://schemas.openxmlformats.org/wordprocessingml/2006/main" xmlns:wne="http://schemas.microsoft.com/office/word/2006/wordml">
-  <w:abstractNum w:abstractNumId="0">
+<w:numbering xmlns:wpc="http://schemas.microsoft.com/office/word/2010/wordprocessingCanvas" xmlns:cx="http://schemas.microsoft.com/office/drawing/2014/chartex" xmlns:cx1="http://schemas.microsoft.com/office/drawing/2015/9/8/chartex" xmlns:cx2="http://schemas.microsoft.com/office/drawing/2015/10/21/chartex" xmlns:cx3="http://schemas.microsoft.com/office/drawing/2016/5/9/chartex" xmlns:cx4="http://schemas.microsoft.com/office/drawing/2016/5/10/chartex" xmlns:cx5="http://schemas.microsoft.com/office/drawing/2016/5/11/chartex" xmlns:cx6="http://schemas.microsoft.com/office/drawing/2016/5/12/chartex" xmlns:cx7="http://schemas.microsoft.com/office/drawing/2016/5/13/chartex" xmlns:cx8="http://schemas.microsoft.com/office/drawing/2016/5/14/chartex" xmlns:mc="http://schemas.openxmlformats.org/markup-compatibility/2006" xmlns:aink="http://schemas.microsoft.com/office/drawing/2016/ink" xmlns:am3d="http://schemas.microsoft.com/office/drawing/2017/model3d" xmlns:o="urn:schemas-microsoft-com:office:office" xmlns:r="http://schemas.openxmlformats.org/officeDocument/2006/relationships" xmlns:m="http://schemas.openxmlformats.org/officeDocument/2006/math" xmlns:v="urn:schemas-microsoft-com:vml" xmlns:wp14="http://schemas.microsoft.com/office/word/2010/wordprocessingDrawing" xmlns:wp="http://schemas.openxmlformats.org/drawingml/2006/wordprocessingDrawing" xmlns:w10="urn:schemas-microsoft-com:office:word" xmlns:w="http://schemas.openxmlformats.org/wordprocessingml/2006/main" xmlns:w14="http://schemas.microsoft.com/office/word/2010/wordml" xmlns:w15="http://schemas.microsoft.com/office/word/2012/wordml" xmlns:w16cid="http://schemas.microsoft.com/office/word/2016/wordml/cid" xmlns:w16se="http://schemas.microsoft.com/office/word/2015/wordml/symex" xmlns:wpg="http://schemas.microsoft.com/office/word/2010/wordprocessingGroup" xmlns:wpi="http://schemas.microsoft.com/office/word/2010/wordprocessingInk" xmlns:wne="http://schemas.microsoft.com/office/word/2006/wordml" xmlns:wps="http://schemas.microsoft.com/office/word/2010/wordprocessingShape" mc:Ignorable="w14 w15 w16se w16cid wp14">
+  <w:abstractNum w:abstractNumId="0" w15:restartNumberingAfterBreak="0">
     <w:nsid w:val="03B276B1"/>
     <w:multiLevelType w:val="hybridMultilevel"/>
     <w:tmpl w:val="8C2018F8"/>
@@ -752,7 +1522,7 @@
       </w:rPr>
     </w:lvl>
   </w:abstractNum>
-  <w:abstractNum w:abstractNumId="1">
+  <w:abstractNum w:abstractNumId="1" w15:restartNumberingAfterBreak="0">
     <w:nsid w:val="11B46491"/>
     <w:multiLevelType w:val="hybridMultilevel"/>
     <w:tmpl w:val="D416D81E"/>
@@ -865,7 +1635,7 @@
       </w:rPr>
     </w:lvl>
   </w:abstractNum>
-  <w:abstractNum w:abstractNumId="2">
+  <w:abstractNum w:abstractNumId="2" w15:restartNumberingAfterBreak="0">
     <w:nsid w:val="58A90264"/>
     <w:multiLevelType w:val="hybridMultilevel"/>
     <w:tmpl w:val="BF3859AA"/>
@@ -978,7 +1748,7 @@
       </w:rPr>
     </w:lvl>
   </w:abstractNum>
-  <w:abstractNum w:abstractNumId="3">
+  <w:abstractNum w:abstractNumId="3" w15:restartNumberingAfterBreak="0">
     <w:nsid w:val="5EAB2117"/>
     <w:multiLevelType w:val="hybridMultilevel"/>
     <w:tmpl w:val="F4CA95EC"/>
@@ -1107,7 +1877,7 @@
 </file>
 
 <file path=word/styles.xml><?xml version="1.0" encoding="utf-8"?>
-<w:styles xmlns:r="http://schemas.openxmlformats.org/officeDocument/2006/relationships" xmlns:w="http://schemas.openxmlformats.org/wordprocessingml/2006/main">
+<w:styles xmlns:mc="http://schemas.openxmlformats.org/markup-compatibility/2006" xmlns:r="http://schemas.openxmlformats.org/officeDocument/2006/relationships" xmlns:w="http://schemas.openxmlformats.org/wordprocessingml/2006/main" xmlns:w14="http://schemas.microsoft.com/office/word/2010/wordml" xmlns:w15="http://schemas.microsoft.com/office/word/2012/wordml" xmlns:w16cid="http://schemas.microsoft.com/office/word/2016/wordml/cid" xmlns:w16se="http://schemas.microsoft.com/office/word/2015/wordml/symex" mc:Ignorable="w14 w15 w16se w16cid">
   <w:docDefaults>
     <w:rPrDefault>
       <w:rPr>
@@ -1123,144 +1893,383 @@
       </w:pPr>
     </w:pPrDefault>
   </w:docDefaults>
-  <w:latentStyles w:defLockedState="0" w:defUIPriority="99" w:defSemiHidden="1" w:defUnhideWhenUsed="1" w:defQFormat="0" w:count="267">
-    <w:lsdException w:name="Normal" w:semiHidden="0" w:uiPriority="0" w:unhideWhenUsed="0" w:qFormat="1"/>
-    <w:lsdException w:name="heading 1" w:semiHidden="0" w:uiPriority="9" w:unhideWhenUsed="0" w:qFormat="1"/>
-    <w:lsdException w:name="heading 2" w:uiPriority="9" w:qFormat="1"/>
-    <w:lsdException w:name="heading 3" w:uiPriority="9" w:qFormat="1"/>
-    <w:lsdException w:name="heading 4" w:uiPriority="9" w:qFormat="1"/>
-    <w:lsdException w:name="heading 5" w:uiPriority="9" w:qFormat="1"/>
-    <w:lsdException w:name="heading 6" w:uiPriority="9" w:qFormat="1"/>
-    <w:lsdException w:name="heading 7" w:uiPriority="9" w:qFormat="1"/>
-    <w:lsdException w:name="heading 8" w:uiPriority="9" w:qFormat="1"/>
-    <w:lsdException w:name="heading 9" w:uiPriority="9" w:qFormat="1"/>
-    <w:lsdException w:name="toc 1" w:uiPriority="39"/>
-    <w:lsdException w:name="toc 2" w:uiPriority="39"/>
-    <w:lsdException w:name="toc 3" w:uiPriority="39"/>
-    <w:lsdException w:name="toc 4" w:uiPriority="39"/>
-    <w:lsdException w:name="toc 5" w:uiPriority="39"/>
-    <w:lsdException w:name="toc 6" w:uiPriority="39"/>
-    <w:lsdException w:name="toc 7" w:uiPriority="39"/>
-    <w:lsdException w:name="toc 8" w:uiPriority="39"/>
-    <w:lsdException w:name="toc 9" w:uiPriority="39"/>
-    <w:lsdException w:name="caption" w:uiPriority="35" w:qFormat="1"/>
-    <w:lsdException w:name="Title" w:semiHidden="0" w:uiPriority="10" w:unhideWhenUsed="0" w:qFormat="1"/>
-    <w:lsdException w:name="Default Paragraph Font" w:uiPriority="1"/>
-    <w:lsdException w:name="Subtitle" w:semiHidden="0" w:uiPriority="11" w:unhideWhenUsed="0" w:qFormat="1"/>
-    <w:lsdException w:name="Strong" w:semiHidden="0" w:uiPriority="22" w:unhideWhenUsed="0" w:qFormat="1"/>
-    <w:lsdException w:name="Emphasis" w:semiHidden="0" w:uiPriority="20" w:unhideWhenUsed="0" w:qFormat="1"/>
-    <w:lsdException w:name="Table Grid" w:semiHidden="0" w:uiPriority="59" w:unhideWhenUsed="0"/>
-    <w:lsdException w:name="Placeholder Text" w:unhideWhenUsed="0"/>
-    <w:lsdException w:name="No Spacing" w:semiHidden="0" w:uiPriority="1" w:unhideWhenUsed="0" w:qFormat="1"/>
-    <w:lsdException w:name="Light Shading" w:semiHidden="0" w:uiPriority="60" w:unhideWhenUsed="0"/>
-    <w:lsdException w:name="Light List" w:semiHidden="0" w:uiPriority="61" w:unhideWhenUsed="0"/>
-    <w:lsdException w:name="Light Grid" w:semiHidden="0" w:uiPriority="62" w:unhideWhenUsed="0"/>
-    <w:lsdException w:name="Medium Shading 1" w:semiHidden="0" w:uiPriority="63" w:unhideWhenUsed="0"/>
-    <w:lsdException w:name="Medium Shading 2" w:semiHidden="0" w:uiPriority="64" w:unhideWhenUsed="0"/>
-    <w:lsdException w:name="Medium List 1" w:semiHidden="0" w:uiPriority="65" w:unhideWhenUsed="0"/>
-    <w:lsdException w:name="Medium List 2" w:semiHidden="0" w:uiPriority="66" w:unhideWhenUsed="0"/>
-    <w:lsdException w:name="Medium Grid 1" w:semiHidden="0" w:uiPriority="67" w:unhideWhenUsed="0"/>
-    <w:lsdException w:name="Medium Grid 2" w:semiHidden="0" w:uiPriority="68" w:unhideWhenUsed="0"/>
-    <w:lsdException w:name="Medium Grid 3" w:semiHidden="0" w:uiPriority="69" w:unhideWhenUsed="0"/>
-    <w:lsdException w:name="Dark List" w:semiHidden="0" w:uiPriority="70" w:unhideWhenUsed="0"/>
-    <w:lsdException w:name="Colorful Shading" w:semiHidden="0" w:uiPriority="71" w:unhideWhenUsed="0"/>
-    <w:lsdException w:name="Colorful List" w:semiHidden="0" w:uiPriority="72" w:unhideWhenUsed="0"/>
-    <w:lsdException w:name="Colorful Grid" w:semiHidden="0" w:uiPriority="73" w:unhideWhenUsed="0"/>
-    <w:lsdException w:name="Light Shading Accent 1" w:semiHidden="0" w:uiPriority="60" w:unhideWhenUsed="0"/>
-    <w:lsdException w:name="Light List Accent 1" w:semiHidden="0" w:uiPriority="61" w:unhideWhenUsed="0"/>
-    <w:lsdException w:name="Light Grid Accent 1" w:semiHidden="0" w:uiPriority="62" w:unhideWhenUsed="0"/>
-    <w:lsdException w:name="Medium Shading 1 Accent 1" w:semiHidden="0" w:uiPriority="63" w:unhideWhenUsed="0"/>
-    <w:lsdException w:name="Medium Shading 2 Accent 1" w:semiHidden="0" w:uiPriority="64" w:unhideWhenUsed="0"/>
-    <w:lsdException w:name="Medium List 1 Accent 1" w:semiHidden="0" w:uiPriority="65" w:unhideWhenUsed="0"/>
-    <w:lsdException w:name="Revision" w:unhideWhenUsed="0"/>
-    <w:lsdException w:name="List Paragraph" w:semiHidden="0" w:uiPriority="34" w:unhideWhenUsed="0" w:qFormat="1"/>
-    <w:lsdException w:name="Quote" w:semiHidden="0" w:uiPriority="29" w:unhideWhenUsed="0" w:qFormat="1"/>
-    <w:lsdException w:name="Intense Quote" w:semiHidden="0" w:uiPriority="30" w:unhideWhenUsed="0" w:qFormat="1"/>
-    <w:lsdException w:name="Medium List 2 Accent 1" w:semiHidden="0" w:uiPriority="66" w:unhideWhenUsed="0"/>
-    <w:lsdException w:name="Medium Grid 1 Accent 1" w:semiHidden="0" w:uiPriority="67" w:unhideWhenUsed="0"/>
-    <w:lsdException w:name="Medium Grid 2 Accent 1" w:semiHidden="0" w:uiPriority="68" w:unhideWhenUsed="0"/>
-    <w:lsdException w:name="Medium Grid 3 Accent 1" w:semiHidden="0" w:uiPriority="69" w:unhideWhenUsed="0"/>
-    <w:lsdException w:name="Dark List Accent 1" w:semiHidden="0" w:uiPriority="70" w:unhideWhenUsed="0"/>
-    <w:lsdException w:name="Colorful Shading Accent 1" w:semiHidden="0" w:uiPriority="71" w:unhideWhenUsed="0"/>
-    <w:lsdException w:name="Colorful List Accent 1" w:semiHidden="0" w:uiPriority="72" w:unhideWhenUsed="0"/>
-    <w:lsdException w:name="Colorful Grid Accent 1" w:semiHidden="0" w:uiPriority="73" w:unhideWhenUsed="0"/>
-    <w:lsdException w:name="Light Shading Accent 2" w:semiHidden="0" w:uiPriority="60" w:unhideWhenUsed="0"/>
-    <w:lsdException w:name="Light List Accent 2" w:semiHidden="0" w:uiPriority="61" w:unhideWhenUsed="0"/>
-    <w:lsdException w:name="Light Grid Accent 2" w:semiHidden="0" w:uiPriority="62" w:unhideWhenUsed="0"/>
-    <w:lsdException w:name="Medium Shading 1 Accent 2" w:semiHidden="0" w:uiPriority="63" w:unhideWhenUsed="0"/>
-    <w:lsdException w:name="Medium Shading 2 Accent 2" w:semiHidden="0" w:uiPriority="64" w:unhideWhenUsed="0"/>
-    <w:lsdException w:name="Medium List 1 Accent 2" w:semiHidden="0" w:uiPriority="65" w:unhideWhenUsed="0"/>
-    <w:lsdException w:name="Medium List 2 Accent 2" w:semiHidden="0" w:uiPriority="66" w:unhideWhenUsed="0"/>
-    <w:lsdException w:name="Medium Grid 1 Accent 2" w:semiHidden="0" w:uiPriority="67" w:unhideWhenUsed="0"/>
-    <w:lsdException w:name="Medium Grid 2 Accent 2" w:semiHidden="0" w:uiPriority="68" w:unhideWhenUsed="0"/>
-    <w:lsdException w:name="Medium Grid 3 Accent 2" w:semiHidden="0" w:uiPriority="69" w:unhideWhenUsed="0"/>
-    <w:lsdException w:name="Dark List Accent 2" w:semiHidden="0" w:uiPriority="70" w:unhideWhenUsed="0"/>
-    <w:lsdException w:name="Colorful Shading Accent 2" w:semiHidden="0" w:uiPriority="71" w:unhideWhenUsed="0"/>
-    <w:lsdException w:name="Colorful List Accent 2" w:semiHidden="0" w:uiPriority="72" w:unhideWhenUsed="0"/>
-    <w:lsdException w:name="Colorful Grid Accent 2" w:semiHidden="0" w:uiPriority="73" w:unhideWhenUsed="0"/>
-    <w:lsdException w:name="Light Shading Accent 3" w:semiHidden="0" w:uiPriority="60" w:unhideWhenUsed="0"/>
-    <w:lsdException w:name="Light List Accent 3" w:semiHidden="0" w:uiPriority="61" w:unhideWhenUsed="0"/>
-    <w:lsdException w:name="Light Grid Accent 3" w:semiHidden="0" w:uiPriority="62" w:unhideWhenUsed="0"/>
-    <w:lsdException w:name="Medium Shading 1 Accent 3" w:semiHidden="0" w:uiPriority="63" w:unhideWhenUsed="0"/>
-    <w:lsdException w:name="Medium Shading 2 Accent 3" w:semiHidden="0" w:uiPriority="64" w:unhideWhenUsed="0"/>
-    <w:lsdException w:name="Medium List 1 Accent 3" w:semiHidden="0" w:uiPriority="65" w:unhideWhenUsed="0"/>
-    <w:lsdException w:name="Medium List 2 Accent 3" w:semiHidden="0" w:uiPriority="66" w:unhideWhenUsed="0"/>
-    <w:lsdException w:name="Medium Grid 1 Accent 3" w:semiHidden="0" w:uiPriority="67" w:unhideWhenUsed="0"/>
-    <w:lsdException w:name="Medium Grid 2 Accent 3" w:semiHidden="0" w:uiPriority="68" w:unhideWhenUsed="0"/>
-    <w:lsdException w:name="Medium Grid 3 Accent 3" w:semiHidden="0" w:uiPriority="69" w:unhideWhenUsed="0"/>
-    <w:lsdException w:name="Dark List Accent 3" w:semiHidden="0" w:uiPriority="70" w:unhideWhenUsed="0"/>
-    <w:lsdException w:name="Colorful Shading Accent 3" w:semiHidden="0" w:uiPriority="71" w:unhideWhenUsed="0"/>
-    <w:lsdException w:name="Colorful List Accent 3" w:semiHidden="0" w:uiPriority="72" w:unhideWhenUsed="0"/>
-    <w:lsdException w:name="Colorful Grid Accent 3" w:semiHidden="0" w:uiPriority="73" w:unhideWhenUsed="0"/>
-    <w:lsdException w:name="Light Shading Accent 4" w:semiHidden="0" w:uiPriority="60" w:unhideWhenUsed="0"/>
-    <w:lsdException w:name="Light List Accent 4" w:semiHidden="0" w:uiPriority="61" w:unhideWhenUsed="0"/>
-    <w:lsdException w:name="Light Grid Accent 4" w:semiHidden="0" w:uiPriority="62" w:unhideWhenUsed="0"/>
-    <w:lsdException w:name="Medium Shading 1 Accent 4" w:semiHidden="0" w:uiPriority="63" w:unhideWhenUsed="0"/>
-    <w:lsdException w:name="Medium Shading 2 Accent 4" w:semiHidden="0" w:uiPriority="64" w:unhideWhenUsed="0"/>
-    <w:lsdException w:name="Medium List 1 Accent 4" w:semiHidden="0" w:uiPriority="65" w:unhideWhenUsed="0"/>
-    <w:lsdException w:name="Medium List 2 Accent 4" w:semiHidden="0" w:uiPriority="66" w:unhideWhenUsed="0"/>
-    <w:lsdException w:name="Medium Grid 1 Accent 4" w:semiHidden="0" w:uiPriority="67" w:unhideWhenUsed="0"/>
-    <w:lsdException w:name="Medium Grid 2 Accent 4" w:semiHidden="0" w:uiPriority="68" w:unhideWhenUsed="0"/>
-    <w:lsdException w:name="Medium Grid 3 Accent 4" w:semiHidden="0" w:uiPriority="69" w:unhideWhenUsed="0"/>
-    <w:lsdException w:name="Dark List Accent 4" w:semiHidden="0" w:uiPriority="70" w:unhideWhenUsed="0"/>
-    <w:lsdException w:name="Colorful Shading Accent 4" w:semiHidden="0" w:uiPriority="71" w:unhideWhenUsed="0"/>
-    <w:lsdException w:name="Colorful List Accent 4" w:semiHidden="0" w:uiPriority="72" w:unhideWhenUsed="0"/>
-    <w:lsdException w:name="Colorful Grid Accent 4" w:semiHidden="0" w:uiPriority="73" w:unhideWhenUsed="0"/>
-    <w:lsdException w:name="Light Shading Accent 5" w:semiHidden="0" w:uiPriority="60" w:unhideWhenUsed="0"/>
-    <w:lsdException w:name="Light List Accent 5" w:semiHidden="0" w:uiPriority="61" w:unhideWhenUsed="0"/>
-    <w:lsdException w:name="Light Grid Accent 5" w:semiHidden="0" w:uiPriority="62" w:unhideWhenUsed="0"/>
-    <w:lsdException w:name="Medium Shading 1 Accent 5" w:semiHidden="0" w:uiPriority="63" w:unhideWhenUsed="0"/>
-    <w:lsdException w:name="Medium Shading 2 Accent 5" w:semiHidden="0" w:uiPriority="64" w:unhideWhenUsed="0"/>
-    <w:lsdException w:name="Medium List 1 Accent 5" w:semiHidden="0" w:uiPriority="65" w:unhideWhenUsed="0"/>
-    <w:lsdException w:name="Medium List 2 Accent 5" w:semiHidden="0" w:uiPriority="66" w:unhideWhenUsed="0"/>
-    <w:lsdException w:name="Medium Grid 1 Accent 5" w:semiHidden="0" w:uiPriority="67" w:unhideWhenUsed="0"/>
-    <w:lsdException w:name="Medium Grid 2 Accent 5" w:semiHidden="0" w:uiPriority="68" w:unhideWhenUsed="0"/>
-    <w:lsdException w:name="Medium Grid 3 Accent 5" w:semiHidden="0" w:uiPriority="69" w:unhideWhenUsed="0"/>
-    <w:lsdException w:name="Dark List Accent 5" w:semiHidden="0" w:uiPriority="70" w:unhideWhenUsed="0"/>
-    <w:lsdException w:name="Colorful Shading Accent 5" w:semiHidden="0" w:uiPriority="71" w:unhideWhenUsed="0"/>
-    <w:lsdException w:name="Colorful List Accent 5" w:semiHidden="0" w:uiPriority="72" w:unhideWhenUsed="0"/>
-    <w:lsdException w:name="Colorful Grid Accent 5" w:semiHidden="0" w:uiPriority="73" w:unhideWhenUsed="0"/>
-    <w:lsdException w:name="Light Shading Accent 6" w:semiHidden="0" w:uiPriority="60" w:unhideWhenUsed="0"/>
-    <w:lsdException w:name="Light List Accent 6" w:semiHidden="0" w:uiPriority="61" w:unhideWhenUsed="0"/>
-    <w:lsdException w:name="Light Grid Accent 6" w:semiHidden="0" w:uiPriority="62" w:unhideWhenUsed="0"/>
-    <w:lsdException w:name="Medium Shading 1 Accent 6" w:semiHidden="0" w:uiPriority="63" w:unhideWhenUsed="0"/>
-    <w:lsdException w:name="Medium Shading 2 Accent 6" w:semiHidden="0" w:uiPriority="64" w:unhideWhenUsed="0"/>
-    <w:lsdException w:name="Medium List 1 Accent 6" w:semiHidden="0" w:uiPriority="65" w:unhideWhenUsed="0"/>
-    <w:lsdException w:name="Medium List 2 Accent 6" w:semiHidden="0" w:uiPriority="66" w:unhideWhenUsed="0"/>
-    <w:lsdException w:name="Medium Grid 1 Accent 6" w:semiHidden="0" w:uiPriority="67" w:unhideWhenUsed="0"/>
-    <w:lsdException w:name="Medium Grid 2 Accent 6" w:semiHidden="0" w:uiPriority="68" w:unhideWhenUsed="0"/>
-    <w:lsdException w:name="Medium Grid 3 Accent 6" w:semiHidden="0" w:uiPriority="69" w:unhideWhenUsed="0"/>
-    <w:lsdException w:name="Dark List Accent 6" w:semiHidden="0" w:uiPriority="70" w:unhideWhenUsed="0"/>
-    <w:lsdException w:name="Colorful Shading Accent 6" w:semiHidden="0" w:uiPriority="71" w:unhideWhenUsed="0"/>
-    <w:lsdException w:name="Colorful List Accent 6" w:semiHidden="0" w:uiPriority="72" w:unhideWhenUsed="0"/>
-    <w:lsdException w:name="Colorful Grid Accent 6" w:semiHidden="0" w:uiPriority="73" w:unhideWhenUsed="0"/>
-    <w:lsdException w:name="Subtle Emphasis" w:semiHidden="0" w:uiPriority="19" w:unhideWhenUsed="0" w:qFormat="1"/>
-    <w:lsdException w:name="Intense Emphasis" w:semiHidden="0" w:uiPriority="21" w:unhideWhenUsed="0" w:qFormat="1"/>
-    <w:lsdException w:name="Subtle Reference" w:semiHidden="0" w:uiPriority="31" w:unhideWhenUsed="0" w:qFormat="1"/>
-    <w:lsdException w:name="Intense Reference" w:semiHidden="0" w:uiPriority="32" w:unhideWhenUsed="0" w:qFormat="1"/>
-    <w:lsdException w:name="Book Title" w:semiHidden="0" w:uiPriority="33" w:unhideWhenUsed="0" w:qFormat="1"/>
-    <w:lsdException w:name="Bibliography" w:uiPriority="37"/>
-    <w:lsdException w:name="TOC Heading" w:uiPriority="39" w:qFormat="1"/>
+  <w:latentStyles w:defLockedState="0" w:defUIPriority="99" w:defSemiHidden="0" w:defUnhideWhenUsed="0" w:defQFormat="0" w:count="376">
+    <w:lsdException w:name="Normal" w:uiPriority="0" w:qFormat="1"/>
+    <w:lsdException w:name="heading 1" w:uiPriority="9" w:qFormat="1"/>
+    <w:lsdException w:name="heading 2" w:semiHidden="1" w:uiPriority="9" w:unhideWhenUsed="1" w:qFormat="1"/>
+    <w:lsdException w:name="heading 3" w:semiHidden="1" w:uiPriority="9" w:unhideWhenUsed="1" w:qFormat="1"/>
+    <w:lsdException w:name="heading 4" w:semiHidden="1" w:uiPriority="9" w:unhideWhenUsed="1" w:qFormat="1"/>
+    <w:lsdException w:name="heading 5" w:semiHidden="1" w:uiPriority="9" w:unhideWhenUsed="1" w:qFormat="1"/>
+    <w:lsdException w:name="heading 6" w:semiHidden="1" w:uiPriority="9" w:unhideWhenUsed="1" w:qFormat="1"/>
+    <w:lsdException w:name="heading 7" w:semiHidden="1" w:uiPriority="9" w:unhideWhenUsed="1" w:qFormat="1"/>
+    <w:lsdException w:name="heading 8" w:semiHidden="1" w:uiPriority="9" w:unhideWhenUsed="1" w:qFormat="1"/>
+    <w:lsdException w:name="heading 9" w:semiHidden="1" w:uiPriority="9" w:unhideWhenUsed="1" w:qFormat="1"/>
+    <w:lsdException w:name="index 1" w:semiHidden="1" w:unhideWhenUsed="1"/>
+    <w:lsdException w:name="index 2" w:semiHidden="1" w:unhideWhenUsed="1"/>
+    <w:lsdException w:name="index 3" w:semiHidden="1" w:unhideWhenUsed="1"/>
+    <w:lsdException w:name="index 4" w:semiHidden="1" w:unhideWhenUsed="1"/>
+    <w:lsdException w:name="index 5" w:semiHidden="1" w:unhideWhenUsed="1"/>
+    <w:lsdException w:name="index 6" w:semiHidden="1" w:unhideWhenUsed="1"/>
+    <w:lsdException w:name="index 7" w:semiHidden="1" w:unhideWhenUsed="1"/>
+    <w:lsdException w:name="index 8" w:semiHidden="1" w:unhideWhenUsed="1"/>
+    <w:lsdException w:name="index 9" w:semiHidden="1" w:unhideWhenUsed="1"/>
+    <w:lsdException w:name="toc 1" w:semiHidden="1" w:uiPriority="39" w:unhideWhenUsed="1"/>
+    <w:lsdException w:name="toc 2" w:semiHidden="1" w:uiPriority="39" w:unhideWhenUsed="1"/>
+    <w:lsdException w:name="toc 3" w:semiHidden="1" w:uiPriority="39" w:unhideWhenUsed="1"/>
+    <w:lsdException w:name="toc 4" w:semiHidden="1" w:uiPriority="39" w:unhideWhenUsed="1"/>
+    <w:lsdException w:name="toc 5" w:semiHidden="1" w:uiPriority="39" w:unhideWhenUsed="1"/>
+    <w:lsdException w:name="toc 6" w:semiHidden="1" w:uiPriority="39" w:unhideWhenUsed="1"/>
+    <w:lsdException w:name="toc 7" w:semiHidden="1" w:uiPriority="39" w:unhideWhenUsed="1"/>
+    <w:lsdException w:name="toc 8" w:semiHidden="1" w:uiPriority="39" w:unhideWhenUsed="1"/>
+    <w:lsdException w:name="toc 9" w:semiHidden="1" w:uiPriority="39" w:unhideWhenUsed="1"/>
+    <w:lsdException w:name="Normal Indent" w:semiHidden="1" w:unhideWhenUsed="1"/>
+    <w:lsdException w:name="footnote text" w:semiHidden="1" w:unhideWhenUsed="1"/>
+    <w:lsdException w:name="annotation text" w:semiHidden="1" w:unhideWhenUsed="1"/>
+    <w:lsdException w:name="header" w:semiHidden="1" w:unhideWhenUsed="1"/>
+    <w:lsdException w:name="footer" w:semiHidden="1" w:unhideWhenUsed="1"/>
+    <w:lsdException w:name="index heading" w:semiHidden="1" w:unhideWhenUsed="1"/>
+    <w:lsdException w:name="caption" w:semiHidden="1" w:uiPriority="35" w:unhideWhenUsed="1" w:qFormat="1"/>
+    <w:lsdException w:name="table of figures" w:semiHidden="1" w:unhideWhenUsed="1"/>
+    <w:lsdException w:name="envelope address" w:semiHidden="1" w:unhideWhenUsed="1"/>
+    <w:lsdException w:name="envelope return" w:semiHidden="1" w:unhideWhenUsed="1"/>
+    <w:lsdException w:name="footnote reference" w:semiHidden="1" w:unhideWhenUsed="1"/>
+    <w:lsdException w:name="annotation reference" w:semiHidden="1" w:unhideWhenUsed="1"/>
+    <w:lsdException w:name="line number" w:semiHidden="1" w:unhideWhenUsed="1"/>
+    <w:lsdException w:name="page number" w:semiHidden="1" w:unhideWhenUsed="1"/>
+    <w:lsdException w:name="endnote reference" w:semiHidden="1" w:unhideWhenUsed="1"/>
+    <w:lsdException w:name="endnote text" w:semiHidden="1" w:unhideWhenUsed="1"/>
+    <w:lsdException w:name="table of authorities" w:semiHidden="1" w:unhideWhenUsed="1"/>
+    <w:lsdException w:name="macro" w:semiHidden="1" w:unhideWhenUsed="1"/>
+    <w:lsdException w:name="toa heading" w:semiHidden="1" w:unhideWhenUsed="1"/>
+    <w:lsdException w:name="List" w:semiHidden="1" w:unhideWhenUsed="1"/>
+    <w:lsdException w:name="List Bullet" w:semiHidden="1" w:unhideWhenUsed="1"/>
+    <w:lsdException w:name="List Number" w:semiHidden="1" w:unhideWhenUsed="1"/>
+    <w:lsdException w:name="List 2" w:semiHidden="1" w:unhideWhenUsed="1"/>
+    <w:lsdException w:name="List 3" w:semiHidden="1" w:unhideWhenUsed="1"/>
+    <w:lsdException w:name="List 4" w:semiHidden="1" w:unhideWhenUsed="1"/>
+    <w:lsdException w:name="List 5" w:semiHidden="1" w:unhideWhenUsed="1"/>
+    <w:lsdException w:name="List Bullet 2" w:semiHidden="1" w:unhideWhenUsed="1"/>
+    <w:lsdException w:name="List Bullet 3" w:semiHidden="1" w:unhideWhenUsed="1"/>
+    <w:lsdException w:name="List Bullet 4" w:semiHidden="1" w:unhideWhenUsed="1"/>
+    <w:lsdException w:name="List Bullet 5" w:semiHidden="1" w:unhideWhenUsed="1"/>
+    <w:lsdException w:name="List Number 2" w:semiHidden="1" w:unhideWhenUsed="1"/>
+    <w:lsdException w:name="List Number 3" w:semiHidden="1" w:unhideWhenUsed="1"/>
+    <w:lsdException w:name="List Number 4" w:semiHidden="1" w:unhideWhenUsed="1"/>
+    <w:lsdException w:name="List Number 5" w:semiHidden="1" w:unhideWhenUsed="1"/>
+    <w:lsdException w:name="Title" w:uiPriority="10" w:qFormat="1"/>
+    <w:lsdException w:name="Closing" w:semiHidden="1" w:unhideWhenUsed="1"/>
+    <w:lsdException w:name="Signature" w:semiHidden="1" w:unhideWhenUsed="1"/>
+    <w:lsdException w:name="Default Paragraph Font" w:semiHidden="1" w:uiPriority="1" w:unhideWhenUsed="1"/>
+    <w:lsdException w:name="Body Text" w:semiHidden="1" w:unhideWhenUsed="1"/>
+    <w:lsdException w:name="Body Text Indent" w:semiHidden="1" w:unhideWhenUsed="1"/>
+    <w:lsdException w:name="List Continue" w:semiHidden="1" w:unhideWhenUsed="1"/>
+    <w:lsdException w:name="List Continue 2" w:semiHidden="1" w:unhideWhenUsed="1"/>
+    <w:lsdException w:name="List Continue 3" w:semiHidden="1" w:unhideWhenUsed="1"/>
+    <w:lsdException w:name="List Continue 4" w:semiHidden="1" w:unhideWhenUsed="1"/>
+    <w:lsdException w:name="List Continue 5" w:semiHidden="1" w:unhideWhenUsed="1"/>
+    <w:lsdException w:name="Message Header" w:semiHidden="1" w:unhideWhenUsed="1"/>
+    <w:lsdException w:name="Subtitle" w:uiPriority="11" w:qFormat="1"/>
+    <w:lsdException w:name="Salutation" w:semiHidden="1" w:unhideWhenUsed="1"/>
+    <w:lsdException w:name="Date" w:semiHidden="1" w:unhideWhenUsed="1"/>
+    <w:lsdException w:name="Body Text First Indent" w:semiHidden="1" w:unhideWhenUsed="1"/>
+    <w:lsdException w:name="Body Text First Indent 2" w:semiHidden="1" w:unhideWhenUsed="1"/>
+    <w:lsdException w:name="Note Heading" w:semiHidden="1" w:unhideWhenUsed="1"/>
+    <w:lsdException w:name="Body Text 2" w:semiHidden="1" w:unhideWhenUsed="1"/>
+    <w:lsdException w:name="Body Text 3" w:semiHidden="1" w:unhideWhenUsed="1"/>
+    <w:lsdException w:name="Body Text Indent 2" w:semiHidden="1" w:unhideWhenUsed="1"/>
+    <w:lsdException w:name="Body Text Indent 3" w:semiHidden="1" w:unhideWhenUsed="1"/>
+    <w:lsdException w:name="Block Text" w:semiHidden="1" w:unhideWhenUsed="1"/>
+    <w:lsdException w:name="Hyperlink" w:semiHidden="1" w:unhideWhenUsed="1"/>
+    <w:lsdException w:name="FollowedHyperlink" w:semiHidden="1" w:unhideWhenUsed="1"/>
+    <w:lsdException w:name="Strong" w:uiPriority="22" w:qFormat="1"/>
+    <w:lsdException w:name="Emphasis" w:uiPriority="20" w:qFormat="1"/>
+    <w:lsdException w:name="Document Map" w:semiHidden="1" w:unhideWhenUsed="1"/>
+    <w:lsdException w:name="Plain Text" w:semiHidden="1" w:unhideWhenUsed="1"/>
+    <w:lsdException w:name="E-mail Signature" w:semiHidden="1" w:unhideWhenUsed="1"/>
+    <w:lsdException w:name="HTML Top of Form" w:semiHidden="1" w:unhideWhenUsed="1"/>
+    <w:lsdException w:name="HTML Bottom of Form" w:semiHidden="1" w:unhideWhenUsed="1"/>
+    <w:lsdException w:name="Normal (Web)" w:semiHidden="1" w:unhideWhenUsed="1"/>
+    <w:lsdException w:name="HTML Acronym" w:semiHidden="1" w:unhideWhenUsed="1"/>
+    <w:lsdException w:name="HTML Address" w:semiHidden="1" w:unhideWhenUsed="1"/>
+    <w:lsdException w:name="HTML Cite" w:semiHidden="1" w:unhideWhenUsed="1"/>
+    <w:lsdException w:name="HTML Code" w:semiHidden="1" w:unhideWhenUsed="1"/>
+    <w:lsdException w:name="HTML Definition" w:semiHidden="1" w:unhideWhenUsed="1"/>
+    <w:lsdException w:name="HTML Keyboard" w:semiHidden="1" w:unhideWhenUsed="1"/>
+    <w:lsdException w:name="HTML Preformatted" w:semiHidden="1" w:unhideWhenUsed="1"/>
+    <w:lsdException w:name="HTML Sample" w:semiHidden="1" w:unhideWhenUsed="1"/>
+    <w:lsdException w:name="HTML Typewriter" w:semiHidden="1" w:unhideWhenUsed="1"/>
+    <w:lsdException w:name="HTML Variable" w:semiHidden="1" w:unhideWhenUsed="1"/>
+    <w:lsdException w:name="Normal Table" w:semiHidden="1" w:unhideWhenUsed="1"/>
+    <w:lsdException w:name="annotation subject" w:semiHidden="1" w:unhideWhenUsed="1"/>
+    <w:lsdException w:name="No List" w:semiHidden="1" w:unhideWhenUsed="1"/>
+    <w:lsdException w:name="Outline List 1" w:semiHidden="1" w:unhideWhenUsed="1"/>
+    <w:lsdException w:name="Outline List 2" w:semiHidden="1" w:unhideWhenUsed="1"/>
+    <w:lsdException w:name="Outline List 3" w:semiHidden="1" w:unhideWhenUsed="1"/>
+    <w:lsdException w:name="Table Simple 1" w:semiHidden="1" w:unhideWhenUsed="1"/>
+    <w:lsdException w:name="Table Simple 2" w:semiHidden="1" w:unhideWhenUsed="1"/>
+    <w:lsdException w:name="Table Simple 3" w:semiHidden="1" w:unhideWhenUsed="1"/>
+    <w:lsdException w:name="Table Classic 1" w:semiHidden="1" w:unhideWhenUsed="1"/>
+    <w:lsdException w:name="Table Classic 2" w:semiHidden="1" w:unhideWhenUsed="1"/>
+    <w:lsdException w:name="Table Classic 3" w:semiHidden="1" w:unhideWhenUsed="1"/>
+    <w:lsdException w:name="Table Classic 4" w:semiHidden="1" w:unhideWhenUsed="1"/>
+    <w:lsdException w:name="Table Colorful 1" w:semiHidden="1" w:unhideWhenUsed="1"/>
+    <w:lsdException w:name="Table Colorful 2" w:semiHidden="1" w:unhideWhenUsed="1"/>
+    <w:lsdException w:name="Table Colorful 3" w:semiHidden="1" w:unhideWhenUsed="1"/>
+    <w:lsdException w:name="Table Columns 1" w:semiHidden="1" w:unhideWhenUsed="1"/>
+    <w:lsdException w:name="Table Columns 2" w:semiHidden="1" w:unhideWhenUsed="1"/>
+    <w:lsdException w:name="Table Columns 3" w:semiHidden="1" w:unhideWhenUsed="1"/>
+    <w:lsdException w:name="Table Columns 4" w:semiHidden="1" w:unhideWhenUsed="1"/>
+    <w:lsdException w:name="Table Columns 5" w:semiHidden="1" w:unhideWhenUsed="1"/>
+    <w:lsdException w:name="Table Grid 1" w:semiHidden="1" w:unhideWhenUsed="1"/>
+    <w:lsdException w:name="Table Grid 2" w:semiHidden="1" w:unhideWhenUsed="1"/>
+    <w:lsdException w:name="Table Grid 3" w:semiHidden="1" w:unhideWhenUsed="1"/>
+    <w:lsdException w:name="Table Grid 4" w:semiHidden="1" w:unhideWhenUsed="1"/>
+    <w:lsdException w:name="Table Grid 5" w:semiHidden="1" w:unhideWhenUsed="1"/>
+    <w:lsdException w:name="Table Grid 6" w:semiHidden="1" w:unhideWhenUsed="1"/>
+    <w:lsdException w:name="Table Grid 7" w:semiHidden="1" w:unhideWhenUsed="1"/>
+    <w:lsdException w:name="Table Grid 8" w:semiHidden="1" w:unhideWhenUsed="1"/>
+    <w:lsdException w:name="Table List 1" w:semiHidden="1" w:unhideWhenUsed="1"/>
+    <w:lsdException w:name="Table List 2" w:semiHidden="1" w:unhideWhenUsed="1"/>
+    <w:lsdException w:name="Table List 3" w:semiHidden="1" w:unhideWhenUsed="1"/>
+    <w:lsdException w:name="Table List 4" w:semiHidden="1" w:unhideWhenUsed="1"/>
+    <w:lsdException w:name="Table List 5" w:semiHidden="1" w:unhideWhenUsed="1"/>
+    <w:lsdException w:name="Table List 6" w:semiHidden="1" w:unhideWhenUsed="1"/>
+    <w:lsdException w:name="Table List 7" w:semiHidden="1" w:unhideWhenUsed="1"/>
+    <w:lsdException w:name="Table List 8" w:semiHidden="1" w:unhideWhenUsed="1"/>
+    <w:lsdException w:name="Table 3D effects 1" w:semiHidden="1" w:unhideWhenUsed="1"/>
+    <w:lsdException w:name="Table 3D effects 2" w:semiHidden="1" w:unhideWhenUsed="1"/>
+    <w:lsdException w:name="Table 3D effects 3" w:semiHidden="1" w:unhideWhenUsed="1"/>
+    <w:lsdException w:name="Table Contemporary" w:semiHidden="1" w:unhideWhenUsed="1"/>
+    <w:lsdException w:name="Table Elegant" w:semiHidden="1" w:unhideWhenUsed="1"/>
+    <w:lsdException w:name="Table Professional" w:semiHidden="1" w:unhideWhenUsed="1"/>
+    <w:lsdException w:name="Table Subtle 1" w:semiHidden="1" w:unhideWhenUsed="1"/>
+    <w:lsdException w:name="Table Subtle 2" w:semiHidden="1" w:unhideWhenUsed="1"/>
+    <w:lsdException w:name="Table Web 1" w:semiHidden="1" w:unhideWhenUsed="1"/>
+    <w:lsdException w:name="Table Web 2" w:semiHidden="1" w:unhideWhenUsed="1"/>
+    <w:lsdException w:name="Table Web 3" w:semiHidden="1" w:unhideWhenUsed="1"/>
+    <w:lsdException w:name="Balloon Text" w:semiHidden="1" w:unhideWhenUsed="1"/>
+    <w:lsdException w:name="Table Grid" w:semiHidden="1" w:uiPriority="59" w:unhideWhenUsed="1"/>
+    <w:lsdException w:name="Table Theme" w:semiHidden="1" w:unhideWhenUsed="1"/>
+    <w:lsdException w:name="Placeholder Text" w:semiHidden="1"/>
+    <w:lsdException w:name="No Spacing" w:uiPriority="1" w:qFormat="1"/>
+    <w:lsdException w:name="Light Shading" w:uiPriority="60"/>
+    <w:lsdException w:name="Light List" w:uiPriority="61"/>
+    <w:lsdException w:name="Light Grid" w:uiPriority="62"/>
+    <w:lsdException w:name="Medium Shading 1" w:uiPriority="63"/>
+    <w:lsdException w:name="Medium Shading 2" w:uiPriority="64"/>
+    <w:lsdException w:name="Medium List 1" w:uiPriority="65"/>
+    <w:lsdException w:name="Medium List 2" w:uiPriority="66"/>
+    <w:lsdException w:name="Medium Grid 1" w:uiPriority="67"/>
+    <w:lsdException w:name="Medium Grid 2" w:uiPriority="68"/>
+    <w:lsdException w:name="Medium Grid 3" w:uiPriority="69"/>
+    <w:lsdException w:name="Dark List" w:uiPriority="70"/>
+    <w:lsdException w:name="Colorful Shading" w:uiPriority="71"/>
+    <w:lsdException w:name="Colorful List" w:uiPriority="72"/>
+    <w:lsdException w:name="Colorful Grid" w:uiPriority="73"/>
+    <w:lsdException w:name="Light Shading Accent 1" w:uiPriority="60"/>
+    <w:lsdException w:name="Light List Accent 1" w:uiPriority="61"/>
+    <w:lsdException w:name="Light Grid Accent 1" w:uiPriority="62"/>
+    <w:lsdException w:name="Medium Shading 1 Accent 1" w:uiPriority="63"/>
+    <w:lsdException w:name="Medium Shading 2 Accent 1" w:uiPriority="64"/>
+    <w:lsdException w:name="Medium List 1 Accent 1" w:uiPriority="65"/>
+    <w:lsdException w:name="Revision" w:semiHidden="1"/>
+    <w:lsdException w:name="List Paragraph" w:uiPriority="34" w:qFormat="1"/>
+    <w:lsdException w:name="Quote" w:uiPriority="29" w:qFormat="1"/>
+    <w:lsdException w:name="Intense Quote" w:uiPriority="30" w:qFormat="1"/>
+    <w:lsdException w:name="Medium List 2 Accent 1" w:uiPriority="66"/>
+    <w:lsdException w:name="Medium Grid 1 Accent 1" w:uiPriority="67"/>
+    <w:lsdException w:name="Medium Grid 2 Accent 1" w:uiPriority="68"/>
+    <w:lsdException w:name="Medium Grid 3 Accent 1" w:uiPriority="69"/>
+    <w:lsdException w:name="Dark List Accent 1" w:uiPriority="70"/>
+    <w:lsdException w:name="Colorful Shading Accent 1" w:uiPriority="71"/>
+    <w:lsdException w:name="Colorful List Accent 1" w:uiPriority="72"/>
+    <w:lsdException w:name="Colorful Grid Accent 1" w:uiPriority="73"/>
+    <w:lsdException w:name="Light Shading Accent 2" w:uiPriority="60"/>
+    <w:lsdException w:name="Light List Accent 2" w:uiPriority="61"/>
+    <w:lsdException w:name="Light Grid Accent 2" w:uiPriority="62"/>
+    <w:lsdException w:name="Medium Shading 1 Accent 2" w:uiPriority="63"/>
+    <w:lsdException w:name="Medium Shading 2 Accent 2" w:uiPriority="64"/>
+    <w:lsdException w:name="Medium List 1 Accent 2" w:uiPriority="65"/>
+    <w:lsdException w:name="Medium List 2 Accent 2" w:uiPriority="66"/>
+    <w:lsdException w:name="Medium Grid 1 Accent 2" w:uiPriority="67"/>
+    <w:lsdException w:name="Medium Grid 2 Accent 2" w:uiPriority="68"/>
+    <w:lsdException w:name="Medium Grid 3 Accent 2" w:uiPriority="69"/>
+    <w:lsdException w:name="Dark List Accent 2" w:uiPriority="70"/>
+    <w:lsdException w:name="Colorful Shading Accent 2" w:uiPriority="71"/>
+    <w:lsdException w:name="Colorful List Accent 2" w:uiPriority="72"/>
+    <w:lsdException w:name="Colorful Grid Accent 2" w:uiPriority="73"/>
+    <w:lsdException w:name="Light Shading Accent 3" w:uiPriority="60"/>
+    <w:lsdException w:name="Light List Accent 3" w:uiPriority="61"/>
+    <w:lsdException w:name="Light Grid Accent 3" w:uiPriority="62"/>
+    <w:lsdException w:name="Medium Shading 1 Accent 3" w:uiPriority="63"/>
+    <w:lsdException w:name="Medium Shading 2 Accent 3" w:uiPriority="64"/>
+    <w:lsdException w:name="Medium List 1 Accent 3" w:uiPriority="65"/>
+    <w:lsdException w:name="Medium List 2 Accent 3" w:uiPriority="66"/>
+    <w:lsdException w:name="Medium Grid 1 Accent 3" w:uiPriority="67"/>
+    <w:lsdException w:name="Medium Grid 2 Accent 3" w:uiPriority="68"/>
+    <w:lsdException w:name="Medium Grid 3 Accent 3" w:uiPriority="69"/>
+    <w:lsdException w:name="Dark List Accent 3" w:uiPriority="70"/>
+    <w:lsdException w:name="Colorful Shading Accent 3" w:uiPriority="71"/>
+    <w:lsdException w:name="Colorful List Accent 3" w:uiPriority="72"/>
+    <w:lsdException w:name="Colorful Grid Accent 3" w:uiPriority="73"/>
+    <w:lsdException w:name="Light Shading Accent 4" w:uiPriority="60"/>
+    <w:lsdException w:name="Light List Accent 4" w:uiPriority="61"/>
+    <w:lsdException w:name="Light Grid Accent 4" w:uiPriority="62"/>
+    <w:lsdException w:name="Medium Shading 1 Accent 4" w:uiPriority="63"/>
+    <w:lsdException w:name="Medium Shading 2 Accent 4" w:uiPriority="64"/>
+    <w:lsdException w:name="Medium List 1 Accent 4" w:uiPriority="65"/>
+    <w:lsdException w:name="Medium List 2 Accent 4" w:uiPriority="66"/>
+    <w:lsdException w:name="Medium Grid 1 Accent 4" w:uiPriority="67"/>
+    <w:lsdException w:name="Medium Grid 2 Accent 4" w:uiPriority="68"/>
+    <w:lsdException w:name="Medium Grid 3 Accent 4" w:uiPriority="69"/>
+    <w:lsdException w:name="Dark List Accent 4" w:uiPriority="70"/>
+    <w:lsdException w:name="Colorful Shading Accent 4" w:uiPriority="71"/>
+    <w:lsdException w:name="Colorful List Accent 4" w:uiPriority="72"/>
+    <w:lsdException w:name="Colorful Grid Accent 4" w:uiPriority="73"/>
+    <w:lsdException w:name="Light Shading Accent 5" w:uiPriority="60"/>
+    <w:lsdException w:name="Light List Accent 5" w:uiPriority="61"/>
+    <w:lsdException w:name="Light Grid Accent 5" w:uiPriority="62"/>
+    <w:lsdException w:name="Medium Shading 1 Accent 5" w:uiPriority="63"/>
+    <w:lsdException w:name="Medium Shading 2 Accent 5" w:uiPriority="64"/>
+    <w:lsdException w:name="Medium List 1 Accent 5" w:uiPriority="65"/>
+    <w:lsdException w:name="Medium List 2 Accent 5" w:uiPriority="66"/>
+    <w:lsdException w:name="Medium Grid 1 Accent 5" w:uiPriority="67"/>
+    <w:lsdException w:name="Medium Grid 2 Accent 5" w:uiPriority="68"/>
+    <w:lsdException w:name="Medium Grid 3 Accent 5" w:uiPriority="69"/>
+    <w:lsdException w:name="Dark List Accent 5" w:uiPriority="70"/>
+    <w:lsdException w:name="Colorful Shading Accent 5" w:uiPriority="71"/>
+    <w:lsdException w:name="Colorful List Accent 5" w:uiPriority="72"/>
+    <w:lsdException w:name="Colorful Grid Accent 5" w:uiPriority="73"/>
+    <w:lsdException w:name="Light Shading Accent 6" w:uiPriority="60"/>
+    <w:lsdException w:name="Light List Accent 6" w:uiPriority="61"/>
+    <w:lsdException w:name="Light Grid Accent 6" w:uiPriority="62"/>
+    <w:lsdException w:name="Medium Shading 1 Accent 6" w:uiPriority="63"/>
+    <w:lsdException w:name="Medium Shading 2 Accent 6" w:uiPriority="64"/>
+    <w:lsdException w:name="Medium List 1 Accent 6" w:uiPriority="65"/>
+    <w:lsdException w:name="Medium List 2 Accent 6" w:uiPriority="66"/>
+    <w:lsdException w:name="Medium Grid 1 Accent 6" w:uiPriority="67"/>
+    <w:lsdException w:name="Medium Grid 2 Accent 6" w:uiPriority="68"/>
+    <w:lsdException w:name="Medium Grid 3 Accent 6" w:uiPriority="69"/>
+    <w:lsdException w:name="Dark List Accent 6" w:uiPriority="70"/>
+    <w:lsdException w:name="Colorful Shading Accent 6" w:uiPriority="71"/>
+    <w:lsdException w:name="Colorful List Accent 6" w:uiPriority="72"/>
+    <w:lsdException w:name="Colorful Grid Accent 6" w:uiPriority="73"/>
+    <w:lsdException w:name="Subtle Emphasis" w:uiPriority="19" w:qFormat="1"/>
+    <w:lsdException w:name="Intense Emphasis" w:uiPriority="21" w:qFormat="1"/>
+    <w:lsdException w:name="Subtle Reference" w:uiPriority="31" w:qFormat="1"/>
+    <w:lsdException w:name="Intense Reference" w:uiPriority="32" w:qFormat="1"/>
+    <w:lsdException w:name="Book Title" w:uiPriority="33" w:qFormat="1"/>
+    <w:lsdException w:name="Bibliography" w:semiHidden="1" w:uiPriority="37" w:unhideWhenUsed="1"/>
+    <w:lsdException w:name="TOC Heading" w:semiHidden="1" w:uiPriority="39" w:unhideWhenUsed="1" w:qFormat="1"/>
+    <w:lsdException w:name="Plain Table 1" w:uiPriority="41"/>
+    <w:lsdException w:name="Plain Table 2" w:uiPriority="42"/>
+    <w:lsdException w:name="Plain Table 3" w:uiPriority="43"/>
+    <w:lsdException w:name="Plain Table 4" w:uiPriority="44"/>
+    <w:lsdException w:name="Plain Table 5" w:uiPriority="45"/>
+    <w:lsdException w:name="Grid Table Light" w:uiPriority="40"/>
+    <w:lsdException w:name="Grid Table 1 Light" w:uiPriority="46"/>
+    <w:lsdException w:name="Grid Table 2" w:uiPriority="47"/>
+    <w:lsdException w:name="Grid Table 3" w:uiPriority="48"/>
+    <w:lsdException w:name="Grid Table 4" w:uiPriority="49"/>
+    <w:lsdException w:name="Grid Table 5 Dark" w:uiPriority="50"/>
+    <w:lsdException w:name="Grid Table 6 Colorful" w:uiPriority="51"/>
+    <w:lsdException w:name="Grid Table 7 Colorful" w:uiPriority="52"/>
+    <w:lsdException w:name="Grid Table 1 Light Accent 1" w:uiPriority="46"/>
+    <w:lsdException w:name="Grid Table 2 Accent 1" w:uiPriority="47"/>
+    <w:lsdException w:name="Grid Table 3 Accent 1" w:uiPriority="48"/>
+    <w:lsdException w:name="Grid Table 4 Accent 1" w:uiPriority="49"/>
+    <w:lsdException w:name="Grid Table 5 Dark Accent 1" w:uiPriority="50"/>
+    <w:lsdException w:name="Grid Table 6 Colorful Accent 1" w:uiPriority="51"/>
+    <w:lsdException w:name="Grid Table 7 Colorful Accent 1" w:uiPriority="52"/>
+    <w:lsdException w:name="Grid Table 1 Light Accent 2" w:uiPriority="46"/>
+    <w:lsdException w:name="Grid Table 2 Accent 2" w:uiPriority="47"/>
+    <w:lsdException w:name="Grid Table 3 Accent 2" w:uiPriority="48"/>
+    <w:lsdException w:name="Grid Table 4 Accent 2" w:uiPriority="49"/>
+    <w:lsdException w:name="Grid Table 5 Dark Accent 2" w:uiPriority="50"/>
+    <w:lsdException w:name="Grid Table 6 Colorful Accent 2" w:uiPriority="51"/>
+    <w:lsdException w:name="Grid Table 7 Colorful Accent 2" w:uiPriority="52"/>
+    <w:lsdException w:name="Grid Table 1 Light Accent 3" w:uiPriority="46"/>
+    <w:lsdException w:name="Grid Table 2 Accent 3" w:uiPriority="47"/>
+    <w:lsdException w:name="Grid Table 3 Accent 3" w:uiPriority="48"/>
+    <w:lsdException w:name="Grid Table 4 Accent 3" w:uiPriority="49"/>
+    <w:lsdException w:name="Grid Table 5 Dark Accent 3" w:uiPriority="50"/>
+    <w:lsdException w:name="Grid Table 6 Colorful Accent 3" w:uiPriority="51"/>
+    <w:lsdException w:name="Grid Table 7 Colorful Accent 3" w:uiPriority="52"/>
+    <w:lsdException w:name="Grid Table 1 Light Accent 4" w:uiPriority="46"/>
+    <w:lsdException w:name="Grid Table 2 Accent 4" w:uiPriority="47"/>
+    <w:lsdException w:name="Grid Table 3 Accent 4" w:uiPriority="48"/>
+    <w:lsdException w:name="Grid Table 4 Accent 4" w:uiPriority="49"/>
+    <w:lsdException w:name="Grid Table 5 Dark Accent 4" w:uiPriority="50"/>
+    <w:lsdException w:name="Grid Table 6 Colorful Accent 4" w:uiPriority="51"/>
+    <w:lsdException w:name="Grid Table 7 Colorful Accent 4" w:uiPriority="52"/>
+    <w:lsdException w:name="Grid Table 1 Light Accent 5" w:uiPriority="46"/>
+    <w:lsdException w:name="Grid Table 2 Accent 5" w:uiPriority="47"/>
+    <w:lsdException w:name="Grid Table 3 Accent 5" w:uiPriority="48"/>
+    <w:lsdException w:name="Grid Table 4 Accent 5" w:uiPriority="49"/>
+    <w:lsdException w:name="Grid Table 5 Dark Accent 5" w:uiPriority="50"/>
+    <w:lsdException w:name="Grid Table 6 Colorful Accent 5" w:uiPriority="51"/>
+    <w:lsdException w:name="Grid Table 7 Colorful Accent 5" w:uiPriority="52"/>
+    <w:lsdException w:name="Grid Table 1 Light Accent 6" w:uiPriority="46"/>
+    <w:lsdException w:name="Grid Table 2 Accent 6" w:uiPriority="47"/>
+    <w:lsdException w:name="Grid Table 3 Accent 6" w:uiPriority="48"/>
+    <w:lsdException w:name="Grid Table 4 Accent 6" w:uiPriority="49"/>
+    <w:lsdException w:name="Grid Table 5 Dark Accent 6" w:uiPriority="50"/>
+    <w:lsdException w:name="Grid Table 6 Colorful Accent 6" w:uiPriority="51"/>
+    <w:lsdException w:name="Grid Table 7 Colorful Accent 6" w:uiPriority="52"/>
+    <w:lsdException w:name="List Table 1 Light" w:uiPriority="46"/>
+    <w:lsdException w:name="List Table 2" w:uiPriority="47"/>
+    <w:lsdException w:name="List Table 3" w:uiPriority="48"/>
+    <w:lsdException w:name="List Table 4" w:uiPriority="49"/>
+    <w:lsdException w:name="List Table 5 Dark" w:uiPriority="50"/>
+    <w:lsdException w:name="List Table 6 Colorful" w:uiPriority="51"/>
+    <w:lsdException w:name="List Table 7 Colorful" w:uiPriority="52"/>
+    <w:lsdException w:name="List Table 1 Light Accent 1" w:uiPriority="46"/>
+    <w:lsdException w:name="List Table 2 Accent 1" w:uiPriority="47"/>
+    <w:lsdException w:name="List Table 3 Accent 1" w:uiPriority="48"/>
+    <w:lsdException w:name="List Table 4 Accent 1" w:uiPriority="49"/>
+    <w:lsdException w:name="List Table 5 Dark Accent 1" w:uiPriority="50"/>
+    <w:lsdException w:name="List Table 6 Colorful Accent 1" w:uiPriority="51"/>
+    <w:lsdException w:name="List Table 7 Colorful Accent 1" w:uiPriority="52"/>
+    <w:lsdException w:name="List Table 1 Light Accent 2" w:uiPriority="46"/>
+    <w:lsdException w:name="List Table 2 Accent 2" w:uiPriority="47"/>
+    <w:lsdException w:name="List Table 3 Accent 2" w:uiPriority="48"/>
+    <w:lsdException w:name="List Table 4 Accent 2" w:uiPriority="49"/>
+    <w:lsdException w:name="List Table 5 Dark Accent 2" w:uiPriority="50"/>
+    <w:lsdException w:name="List Table 6 Colorful Accent 2" w:uiPriority="51"/>
+    <w:lsdException w:name="List Table 7 Colorful Accent 2" w:uiPriority="52"/>
+    <w:lsdException w:name="List Table 1 Light Accent 3" w:uiPriority="46"/>
+    <w:lsdException w:name="List Table 2 Accent 3" w:uiPriority="47"/>
+    <w:lsdException w:name="List Table 3 Accent 3" w:uiPriority="48"/>
+    <w:lsdException w:name="List Table 4 Accent 3" w:uiPriority="49"/>
+    <w:lsdException w:name="List Table 5 Dark Accent 3" w:uiPriority="50"/>
+    <w:lsdException w:name="List Table 6 Colorful Accent 3" w:uiPriority="51"/>
+    <w:lsdException w:name="List Table 7 Colorful Accent 3" w:uiPriority="52"/>
+    <w:lsdException w:name="List Table 1 Light Accent 4" w:uiPriority="46"/>
+    <w:lsdException w:name="List Table 2 Accent 4" w:uiPriority="47"/>
+    <w:lsdException w:name="List Table 3 Accent 4" w:uiPriority="48"/>
+    <w:lsdException w:name="List Table 4 Accent 4" w:uiPriority="49"/>
+    <w:lsdException w:name="List Table 5 Dark Accent 4" w:uiPriority="50"/>
+    <w:lsdException w:name="List Table 6 Colorful Accent 4" w:uiPriority="51"/>
+    <w:lsdException w:name="List Table 7 Colorful Accent 4" w:uiPriority="52"/>
+    <w:lsdException w:name="List Table 1 Light Accent 5" w:uiPriority="46"/>
+    <w:lsdException w:name="List Table 2 Accent 5" w:uiPriority="47"/>
+    <w:lsdException w:name="List Table 3 Accent 5" w:uiPriority="48"/>
+    <w:lsdException w:name="List Table 4 Accent 5" w:uiPriority="49"/>
+    <w:lsdException w:name="List Table 5 Dark Accent 5" w:uiPriority="50"/>
+    <w:lsdException w:name="List Table 6 Colorful Accent 5" w:uiPriority="51"/>
+    <w:lsdException w:name="List Table 7 Colorful Accent 5" w:uiPriority="52"/>
+    <w:lsdException w:name="List Table 1 Light Accent 6" w:uiPriority="46"/>
+    <w:lsdException w:name="List Table 2 Accent 6" w:uiPriority="47"/>
+    <w:lsdException w:name="List Table 3 Accent 6" w:uiPriority="48"/>
+    <w:lsdException w:name="List Table 4 Accent 6" w:uiPriority="49"/>
+    <w:lsdException w:name="List Table 5 Dark Accent 6" w:uiPriority="50"/>
+    <w:lsdException w:name="List Table 6 Colorful Accent 6" w:uiPriority="51"/>
+    <w:lsdException w:name="List Table 7 Colorful Accent 6" w:uiPriority="52"/>
+    <w:lsdException w:name="Mention" w:semiHidden="1" w:unhideWhenUsed="1"/>
+    <w:lsdException w:name="Smart Hyperlink" w:semiHidden="1" w:unhideWhenUsed="1"/>
+    <w:lsdException w:name="Hashtag" w:semiHidden="1" w:unhideWhenUsed="1"/>
+    <w:lsdException w:name="Unresolved Mention" w:semiHidden="1" w:unhideWhenUsed="1"/>
+    <w:lsdException w:name="Smart Link" w:semiHidden="1" w:unhideWhenUsed="1"/>
   </w:latentStyles>
   <w:style w:type="paragraph" w:default="1" w:styleId="Normal">
     <w:name w:val="Normal"/>
@@ -1278,7 +2287,6 @@
     <w:uiPriority w:val="99"/>
     <w:semiHidden/>
     <w:unhideWhenUsed/>
-    <w:qFormat/>
     <w:tblPr>
       <w:tblInd w:w="0" w:type="dxa"/>
       <w:tblCellMar>
@@ -1365,7 +2373,7 @@
 </file>
 
 <file path=word/glossary/document.xml><?xml version="1.0" encoding="utf-8"?>
-<w:glossaryDocument xmlns:ve="http://schemas.openxmlformats.org/markup-compatibility/2006" xmlns:o="urn:schemas-microsoft-com:office:office" xmlns:r="http://schemas.openxmlformats.org/officeDocument/2006/relationships" xmlns:m="http://schemas.openxmlformats.org/officeDocument/2006/math" xmlns:v="urn:schemas-microsoft-com:vml" xmlns:wp="http://schemas.openxmlformats.org/drawingml/2006/wordprocessingDrawing" xmlns:w10="urn:schemas-microsoft-com:office:word" xmlns:w="http://schemas.openxmlformats.org/wordprocessingml/2006/main" xmlns:wne="http://schemas.microsoft.com/office/word/2006/wordml">
+<w:glossaryDocument xmlns:wpc="http://schemas.microsoft.com/office/word/2010/wordprocessingCanvas" xmlns:cx="http://schemas.microsoft.com/office/drawing/2014/chartex" xmlns:cx1="http://schemas.microsoft.com/office/drawing/2015/9/8/chartex" xmlns:cx2="http://schemas.microsoft.com/office/drawing/2015/10/21/chartex" xmlns:cx3="http://schemas.microsoft.com/office/drawing/2016/5/9/chartex" xmlns:cx4="http://schemas.microsoft.com/office/drawing/2016/5/10/chartex" xmlns:cx5="http://schemas.microsoft.com/office/drawing/2016/5/11/chartex" xmlns:cx6="http://schemas.microsoft.com/office/drawing/2016/5/12/chartex" xmlns:cx7="http://schemas.microsoft.com/office/drawing/2016/5/13/chartex" xmlns:cx8="http://schemas.microsoft.com/office/drawing/2016/5/14/chartex" xmlns:mc="http://schemas.openxmlformats.org/markup-compatibility/2006" xmlns:aink="http://schemas.microsoft.com/office/drawing/2016/ink" xmlns:am3d="http://schemas.microsoft.com/office/drawing/2017/model3d" xmlns:o="urn:schemas-microsoft-com:office:office" xmlns:r="http://schemas.openxmlformats.org/officeDocument/2006/relationships" xmlns:m="http://schemas.openxmlformats.org/officeDocument/2006/math" xmlns:v="urn:schemas-microsoft-com:vml" xmlns:wp14="http://schemas.microsoft.com/office/word/2010/wordprocessingDrawing" xmlns:wp="http://schemas.openxmlformats.org/drawingml/2006/wordprocessingDrawing" xmlns:w10="urn:schemas-microsoft-com:office:word" xmlns:w="http://schemas.openxmlformats.org/wordprocessingml/2006/main" xmlns:w14="http://schemas.microsoft.com/office/word/2010/wordml" xmlns:w15="http://schemas.microsoft.com/office/word/2012/wordml" xmlns:w16cid="http://schemas.microsoft.com/office/word/2016/wordml/cid" xmlns:w16se="http://schemas.microsoft.com/office/word/2015/wordml/symex" xmlns:wpg="http://schemas.microsoft.com/office/word/2010/wordprocessingGroup" xmlns:wpi="http://schemas.microsoft.com/office/word/2010/wordprocessingInk" xmlns:wne="http://schemas.microsoft.com/office/word/2006/wordml" xmlns:wps="http://schemas.microsoft.com/office/word/2010/wordprocessingShape" mc:Ignorable="w14 w15 w16se w16cid wp14">
   <w:docParts>
     <w:docPart>
       <w:docPartPr>
@@ -1401,145 +2409,12 @@
         </w:p>
       </w:docPartBody>
     </w:docPart>
-    <w:docPart>
-      <w:docPartPr>
-        <w:name w:val="A2260849FFB942DE9F796A5C97F34F25"/>
-        <w:category>
-          <w:name w:val="General"/>
-          <w:gallery w:val="placeholder"/>
-        </w:category>
-        <w:types>
-          <w:type w:val="bbPlcHdr"/>
-        </w:types>
-        <w:behaviors>
-          <w:behavior w:val="content"/>
-        </w:behaviors>
-        <w:guid w:val="{D577CBF0-904A-4BCC-BECD-AF26BB86ED7D}"/>
-      </w:docPartPr>
-      <w:docPartBody>
-        <w:p>
-          <w:pPr>
-            <w:pStyle w:val="A2260849FFB942DE9F796A5C97F34F25"/>
-          </w:pPr>
-          <w:r>
-            <w:rPr>
-              <w:sz w:val="96"/>
-              <w:szCs w:val="96"/>
-              <w:lang w:val="es-ES"/>
-            </w:rPr>
-            <w:t>[Año]</w:t>
-          </w:r>
-        </w:p>
-      </w:docPartBody>
-    </w:docPart>
-    <w:docPart>
-      <w:docPartPr>
-        <w:name w:val="7AABC34B4B5A4B60B11C8484D7923469"/>
-        <w:category>
-          <w:name w:val="General"/>
-          <w:gallery w:val="placeholder"/>
-        </w:category>
-        <w:types>
-          <w:type w:val="bbPlcHdr"/>
-        </w:types>
-        <w:behaviors>
-          <w:behavior w:val="content"/>
-        </w:behaviors>
-        <w:guid w:val="{5F2A5FBE-C9AA-4B1D-91CC-14E349CF12FA}"/>
-      </w:docPartPr>
-      <w:docPartBody>
-        <w:p>
-          <w:pPr>
-            <w:pStyle w:val="7AABC34B4B5A4B60B11C8484D7923469"/>
-          </w:pPr>
-          <w:r>
-            <w:rPr>
-              <w:b/>
-              <w:bCs/>
-              <w:color w:val="1F497D" w:themeColor="text2"/>
-              <w:sz w:val="72"/>
-              <w:szCs w:val="72"/>
-              <w:lang w:val="es-ES"/>
-            </w:rPr>
-            <w:t>[Escribir el título del documento]</w:t>
-          </w:r>
-        </w:p>
-      </w:docPartBody>
-    </w:docPart>
-    <w:docPart>
-      <w:docPartPr>
-        <w:name w:val="96D9252B89AA400A92EA639BD768BA35"/>
-        <w:category>
-          <w:name w:val="General"/>
-          <w:gallery w:val="placeholder"/>
-        </w:category>
-        <w:types>
-          <w:type w:val="bbPlcHdr"/>
-        </w:types>
-        <w:behaviors>
-          <w:behavior w:val="content"/>
-        </w:behaviors>
-        <w:guid w:val="{DAFF40A3-D0E0-47B1-9E3E-91DBE8120D70}"/>
-      </w:docPartPr>
-      <w:docPartBody>
-        <w:p>
-          <w:pPr>
-            <w:pStyle w:val="96D9252B89AA400A92EA639BD768BA35"/>
-          </w:pPr>
-          <w:r>
-            <w:rPr>
-              <w:b/>
-              <w:bCs/>
-              <w:color w:val="4F81BD" w:themeColor="accent1"/>
-              <w:sz w:val="40"/>
-              <w:szCs w:val="40"/>
-              <w:lang w:val="es-ES"/>
-            </w:rPr>
-            <w:t>[Escribir el subtítulo del documento]</w:t>
-          </w:r>
-        </w:p>
-      </w:docPartBody>
-    </w:docPart>
-    <w:docPart>
-      <w:docPartPr>
-        <w:name w:val="C2E8229BD24B4CC28AFBEBB9D41B96C8"/>
-        <w:category>
-          <w:name w:val="General"/>
-          <w:gallery w:val="placeholder"/>
-        </w:category>
-        <w:types>
-          <w:type w:val="bbPlcHdr"/>
-        </w:types>
-        <w:behaviors>
-          <w:behavior w:val="content"/>
-        </w:behaviors>
-        <w:guid w:val="{A22559C9-246C-452E-BDED-E0E46C8CE36F}"/>
-      </w:docPartPr>
-      <w:docPartBody>
-        <w:p>
-          <w:pPr>
-            <w:pStyle w:val="C2E8229BD24B4CC28AFBEBB9D41B96C8"/>
-          </w:pPr>
-          <w:r>
-            <w:rPr>
-              <w:b/>
-              <w:bCs/>
-              <w:color w:val="808080" w:themeColor="text1" w:themeTint="7F"/>
-              <w:sz w:val="32"/>
-              <w:szCs w:val="32"/>
-              <w:lang w:val="es-ES"/>
-            </w:rPr>
-            <w:t>[Escribir el nombre del autor]</w:t>
-          </w:r>
-        </w:p>
-      </w:docPartBody>
-    </w:docPart>
   </w:docParts>
 </w:glossaryDocument>
 </file>
 
 <file path=word/glossary/fontTable.xml><?xml version="1.0" encoding="utf-8"?>
-<w:fonts xmlns:r="http://schemas.openxmlformats.org/officeDocument/2006/relationships" xmlns:w="http://schemas.openxmlformats.org/wordprocessingml/2006/main">
+<w:fonts xmlns:mc="http://schemas.openxmlformats.org/markup-compatibility/2006" xmlns:r="http://schemas.openxmlformats.org/officeDocument/2006/relationships" xmlns:w="http://schemas.openxmlformats.org/wordprocessingml/2006/main" xmlns:w14="http://schemas.microsoft.com/office/word/2010/wordml" xmlns:w15="http://schemas.microsoft.com/office/word/2012/wordml" xmlns:w16cid="http://schemas.microsoft.com/office/word/2016/wordml/cid" xmlns:w16se="http://schemas.microsoft.com/office/word/2015/wordml/symex" mc:Ignorable="w14 w15 w16se w16cid">
   <w:font w:name="Wingdings">
     <w:panose1 w:val="05000000000000000000"/>
     <w:charset w:val="02"/>
@@ -1552,14 +2427,14 @@
     <w:charset w:val="00"/>
     <w:family w:val="roman"/>
     <w:pitch w:val="variable"/>
-    <w:sig w:usb0="E0002AFF" w:usb1="C0007841" w:usb2="00000009" w:usb3="00000000" w:csb0="000001FF" w:csb1="00000000"/>
+    <w:sig w:usb0="E0002EFF" w:usb1="C000785B" w:usb2="00000009" w:usb3="00000000" w:csb0="000001FF" w:csb1="00000000"/>
   </w:font>
   <w:font w:name="Courier New">
     <w:panose1 w:val="02070309020205020404"/>
     <w:charset w:val="00"/>
     <w:family w:val="modern"/>
     <w:pitch w:val="fixed"/>
-    <w:sig w:usb0="E0002AFF" w:usb1="C0007843" w:usb2="00000009" w:usb3="00000000" w:csb0="000001FF" w:csb1="00000000"/>
+    <w:sig w:usb0="E0002EFF" w:usb1="C0007843" w:usb2="00000009" w:usb3="00000000" w:csb0="000001FF" w:csb1="00000000"/>
   </w:font>
   <w:font w:name="Symbol">
     <w:panose1 w:val="05050102010706020507"/>
@@ -1573,7 +2448,7 @@
     <w:charset w:val="00"/>
     <w:family w:val="swiss"/>
     <w:pitch w:val="variable"/>
-    <w:sig w:usb0="E10002FF" w:usb1="4000ACFF" w:usb2="00000009" w:usb3="00000000" w:csb0="0000019F" w:csb1="00000000"/>
+    <w:sig w:usb0="E0002AFF" w:usb1="C000247B" w:usb2="00000009" w:usb3="00000000" w:csb0="000001FF" w:csb1="00000000"/>
   </w:font>
   <w:font w:name="Tahoma">
     <w:panose1 w:val="020B0604030504040204"/>
@@ -1587,30 +2462,41 @@
     <w:charset w:val="00"/>
     <w:family w:val="roman"/>
     <w:pitch w:val="variable"/>
-    <w:sig w:usb0="E00002FF" w:usb1="400004FF" w:usb2="00000000" w:usb3="00000000" w:csb0="0000019F" w:csb1="00000000"/>
+    <w:sig w:usb0="E00006FF" w:usb1="420024FF" w:usb2="02000000" w:usb3="00000000" w:csb0="0000019F" w:csb1="00000000"/>
+  </w:font>
+  <w:font w:name="Calibri Light">
+    <w:panose1 w:val="020F0302020204030204"/>
+    <w:charset w:val="00"/>
+    <w:family w:val="swiss"/>
+    <w:pitch w:val="variable"/>
+    <w:sig w:usb0="E0002AFF" w:usb1="C000247B" w:usb2="00000009" w:usb3="00000000" w:csb0="000001FF" w:csb1="00000000"/>
   </w:font>
 </w:fonts>
 </file>
 
 <file path=word/glossary/settings.xml><?xml version="1.0" encoding="utf-8"?>
-<w:settings xmlns:o="urn:schemas-microsoft-com:office:office" xmlns:r="http://schemas.openxmlformats.org/officeDocument/2006/relationships" xmlns:m="http://schemas.openxmlformats.org/officeDocument/2006/math" xmlns:v="urn:schemas-microsoft-com:vml" xmlns:w10="urn:schemas-microsoft-com:office:word" xmlns:w="http://schemas.openxmlformats.org/wordprocessingml/2006/main" xmlns:sl="http://schemas.openxmlformats.org/schemaLibrary/2006/main">
+<w:settings xmlns:mc="http://schemas.openxmlformats.org/markup-compatibility/2006" xmlns:o="urn:schemas-microsoft-com:office:office" xmlns:r="http://schemas.openxmlformats.org/officeDocument/2006/relationships" xmlns:m="http://schemas.openxmlformats.org/officeDocument/2006/math" xmlns:v="urn:schemas-microsoft-com:vml" xmlns:w10="urn:schemas-microsoft-com:office:word" xmlns:w="http://schemas.openxmlformats.org/wordprocessingml/2006/main" xmlns:w14="http://schemas.microsoft.com/office/word/2010/wordml" xmlns:w15="http://schemas.microsoft.com/office/word/2012/wordml" xmlns:w16cid="http://schemas.microsoft.com/office/word/2016/wordml/cid" xmlns:w16se="http://schemas.microsoft.com/office/word/2015/wordml/symex" xmlns:sl="http://schemas.openxmlformats.org/schemaLibrary/2006/main" mc:Ignorable="w14 w15 w16se w16cid">
   <w:view w:val="normal"/>
   <w:defaultTabStop w:val="708"/>
   <w:hyphenationZone w:val="425"/>
   <w:characterSpacingControl w:val="doNotCompress"/>
   <w:compat>
     <w:useFELayout/>
+    <w:compatSetting w:name="compatibilityMode" w:uri="http://schemas.microsoft.com/office/word" w:val="12"/>
+    <w:compatSetting w:name="useWord2013TrackBottomHyphenation" w:uri="http://schemas.microsoft.com/office/word" w:val="1"/>
   </w:compat>
   <w:rsids>
     <w:rsidRoot w:val="00214378"/>
     <w:rsid w:val="00214378"/>
+    <w:rsid w:val="00553E78"/>
     <w:rsid w:val="008D38BC"/>
+    <w:rsid w:val="00C74BFA"/>
   </w:rsids>
   <m:mathPr>
     <m:mathFont m:val="Cambria Math"/>
     <m:brkBin m:val="before"/>
     <m:brkBinSub m:val="--"/>
-    <m:smallFrac m:val="off"/>
+    <m:smallFrac m:val="0"/>
     <m:dispDef/>
     <m:lMargin m:val="0"/>
     <m:rMargin m:val="0"/>
@@ -1622,12 +2508,12 @@
   <w:themeFontLang w:val="es-AR"/>
   <w:clrSchemeMapping w:bg1="light1" w:t1="dark1" w:bg2="light2" w:t2="dark2" w:accent1="accent1" w:accent2="accent2" w:accent3="accent3" w:accent4="accent4" w:accent5="accent5" w:accent6="accent6" w:hyperlink="hyperlink" w:followedHyperlink="followedHyperlink"/>
   <w:decimalSymbol w:val=","/>
-  <w:listSeparator w:val=","/>
+  <w:listSeparator w:val=";"/>
 </w:settings>
 </file>
 
 <file path=word/glossary/styles.xml><?xml version="1.0" encoding="utf-8"?>
-<w:styles xmlns:r="http://schemas.openxmlformats.org/officeDocument/2006/relationships" xmlns:w="http://schemas.openxmlformats.org/wordprocessingml/2006/main">
+<w:styles xmlns:mc="http://schemas.openxmlformats.org/markup-compatibility/2006" xmlns:r="http://schemas.openxmlformats.org/officeDocument/2006/relationships" xmlns:w="http://schemas.openxmlformats.org/wordprocessingml/2006/main" xmlns:w14="http://schemas.microsoft.com/office/word/2010/wordml" xmlns:w15="http://schemas.microsoft.com/office/word/2012/wordml" xmlns:w16cid="http://schemas.microsoft.com/office/word/2016/wordml/cid" xmlns:w16se="http://schemas.microsoft.com/office/word/2015/wordml/symex" mc:Ignorable="w14 w15 w16se w16cid">
   <w:docDefaults>
     <w:rPrDefault>
       <w:rPr>
@@ -1643,144 +2529,383 @@
       </w:pPr>
     </w:pPrDefault>
   </w:docDefaults>
-  <w:latentStyles w:defLockedState="0" w:defUIPriority="99" w:defSemiHidden="1" w:defUnhideWhenUsed="1" w:defQFormat="0" w:count="267">
-    <w:lsdException w:name="Normal" w:semiHidden="0" w:uiPriority="0" w:unhideWhenUsed="0" w:qFormat="1"/>
-    <w:lsdException w:name="heading 1" w:semiHidden="0" w:uiPriority="9" w:unhideWhenUsed="0" w:qFormat="1"/>
-    <w:lsdException w:name="heading 2" w:uiPriority="9" w:qFormat="1"/>
-    <w:lsdException w:name="heading 3" w:uiPriority="9" w:qFormat="1"/>
-    <w:lsdException w:name="heading 4" w:uiPriority="9" w:qFormat="1"/>
-    <w:lsdException w:name="heading 5" w:uiPriority="9" w:qFormat="1"/>
-    <w:lsdException w:name="heading 6" w:uiPriority="9" w:qFormat="1"/>
-    <w:lsdException w:name="heading 7" w:uiPriority="9" w:qFormat="1"/>
-    <w:lsdException w:name="heading 8" w:uiPriority="9" w:qFormat="1"/>
-    <w:lsdException w:name="heading 9" w:uiPriority="9" w:qFormat="1"/>
-    <w:lsdException w:name="toc 1" w:uiPriority="39"/>
-    <w:lsdException w:name="toc 2" w:uiPriority="39"/>
-    <w:lsdException w:name="toc 3" w:uiPriority="39"/>
-    <w:lsdException w:name="toc 4" w:uiPriority="39"/>
-    <w:lsdException w:name="toc 5" w:uiPriority="39"/>
-    <w:lsdException w:name="toc 6" w:uiPriority="39"/>
-    <w:lsdException w:name="toc 7" w:uiPriority="39"/>
-    <w:lsdException w:name="toc 8" w:uiPriority="39"/>
-    <w:lsdException w:name="toc 9" w:uiPriority="39"/>
-    <w:lsdException w:name="caption" w:uiPriority="35" w:qFormat="1"/>
-    <w:lsdException w:name="Title" w:semiHidden="0" w:uiPriority="10" w:unhideWhenUsed="0" w:qFormat="1"/>
-    <w:lsdException w:name="Default Paragraph Font" w:uiPriority="1"/>
-    <w:lsdException w:name="Subtitle" w:semiHidden="0" w:uiPriority="11" w:unhideWhenUsed="0" w:qFormat="1"/>
-    <w:lsdException w:name="Strong" w:semiHidden="0" w:uiPriority="22" w:unhideWhenUsed="0" w:qFormat="1"/>
-    <w:lsdException w:name="Emphasis" w:semiHidden="0" w:uiPriority="20" w:unhideWhenUsed="0" w:qFormat="1"/>
-    <w:lsdException w:name="Table Grid" w:semiHidden="0" w:uiPriority="59" w:unhideWhenUsed="0"/>
-    <w:lsdException w:name="Placeholder Text" w:unhideWhenUsed="0"/>
-    <w:lsdException w:name="No Spacing" w:semiHidden="0" w:uiPriority="1" w:unhideWhenUsed="0" w:qFormat="1"/>
-    <w:lsdException w:name="Light Shading" w:semiHidden="0" w:uiPriority="60" w:unhideWhenUsed="0"/>
-    <w:lsdException w:name="Light List" w:semiHidden="0" w:uiPriority="61" w:unhideWhenUsed="0"/>
-    <w:lsdException w:name="Light Grid" w:semiHidden="0" w:uiPriority="62" w:unhideWhenUsed="0"/>
-    <w:lsdException w:name="Medium Shading 1" w:semiHidden="0" w:uiPriority="63" w:unhideWhenUsed="0"/>
-    <w:lsdException w:name="Medium Shading 2" w:semiHidden="0" w:uiPriority="64" w:unhideWhenUsed="0"/>
-    <w:lsdException w:name="Medium List 1" w:semiHidden="0" w:uiPriority="65" w:unhideWhenUsed="0"/>
-    <w:lsdException w:name="Medium List 2" w:semiHidden="0" w:uiPriority="66" w:unhideWhenUsed="0"/>
-    <w:lsdException w:name="Medium Grid 1" w:semiHidden="0" w:uiPriority="67" w:unhideWhenUsed="0"/>
-    <w:lsdException w:name="Medium Grid 2" w:semiHidden="0" w:uiPriority="68" w:unhideWhenUsed="0"/>
-    <w:lsdException w:name="Medium Grid 3" w:semiHidden="0" w:uiPriority="69" w:unhideWhenUsed="0"/>
-    <w:lsdException w:name="Dark List" w:semiHidden="0" w:uiPriority="70" w:unhideWhenUsed="0"/>
-    <w:lsdException w:name="Colorful Shading" w:semiHidden="0" w:uiPriority="71" w:unhideWhenUsed="0"/>
-    <w:lsdException w:name="Colorful List" w:semiHidden="0" w:uiPriority="72" w:unhideWhenUsed="0"/>
-    <w:lsdException w:name="Colorful Grid" w:semiHidden="0" w:uiPriority="73" w:unhideWhenUsed="0"/>
-    <w:lsdException w:name="Light Shading Accent 1" w:semiHidden="0" w:uiPriority="60" w:unhideWhenUsed="0"/>
-    <w:lsdException w:name="Light List Accent 1" w:semiHidden="0" w:uiPriority="61" w:unhideWhenUsed="0"/>
-    <w:lsdException w:name="Light Grid Accent 1" w:semiHidden="0" w:uiPriority="62" w:unhideWhenUsed="0"/>
-    <w:lsdException w:name="Medium Shading 1 Accent 1" w:semiHidden="0" w:uiPriority="63" w:unhideWhenUsed="0"/>
-    <w:lsdException w:name="Medium Shading 2 Accent 1" w:semiHidden="0" w:uiPriority="64" w:unhideWhenUsed="0"/>
-    <w:lsdException w:name="Medium List 1 Accent 1" w:semiHidden="0" w:uiPriority="65" w:unhideWhenUsed="0"/>
-    <w:lsdException w:name="Revision" w:unhideWhenUsed="0"/>
-    <w:lsdException w:name="List Paragraph" w:semiHidden="0" w:uiPriority="34" w:unhideWhenUsed="0" w:qFormat="1"/>
-    <w:lsdException w:name="Quote" w:semiHidden="0" w:uiPriority="29" w:unhideWhenUsed="0" w:qFormat="1"/>
-    <w:lsdException w:name="Intense Quote" w:semiHidden="0" w:uiPriority="30" w:unhideWhenUsed="0" w:qFormat="1"/>
-    <w:lsdException w:name="Medium List 2 Accent 1" w:semiHidden="0" w:uiPriority="66" w:unhideWhenUsed="0"/>
-    <w:lsdException w:name="Medium Grid 1 Accent 1" w:semiHidden="0" w:uiPriority="67" w:unhideWhenUsed="0"/>
-    <w:lsdException w:name="Medium Grid 2 Accent 1" w:semiHidden="0" w:uiPriority="68" w:unhideWhenUsed="0"/>
-    <w:lsdException w:name="Medium Grid 3 Accent 1" w:semiHidden="0" w:uiPriority="69" w:unhideWhenUsed="0"/>
-    <w:lsdException w:name="Dark List Accent 1" w:semiHidden="0" w:uiPriority="70" w:unhideWhenUsed="0"/>
-    <w:lsdException w:name="Colorful Shading Accent 1" w:semiHidden="0" w:uiPriority="71" w:unhideWhenUsed="0"/>
-    <w:lsdException w:name="Colorful List Accent 1" w:semiHidden="0" w:uiPriority="72" w:unhideWhenUsed="0"/>
-    <w:lsdException w:name="Colorful Grid Accent 1" w:semiHidden="0" w:uiPriority="73" w:unhideWhenUsed="0"/>
-    <w:lsdException w:name="Light Shading Accent 2" w:semiHidden="0" w:uiPriority="60" w:unhideWhenUsed="0"/>
-    <w:lsdException w:name="Light List Accent 2" w:semiHidden="0" w:uiPriority="61" w:unhideWhenUsed="0"/>
-    <w:lsdException w:name="Light Grid Accent 2" w:semiHidden="0" w:uiPriority="62" w:unhideWhenUsed="0"/>
-    <w:lsdException w:name="Medium Shading 1 Accent 2" w:semiHidden="0" w:uiPriority="63" w:unhideWhenUsed="0"/>
-    <w:lsdException w:name="Medium Shading 2 Accent 2" w:semiHidden="0" w:uiPriority="64" w:unhideWhenUsed="0"/>
-    <w:lsdException w:name="Medium List 1 Accent 2" w:semiHidden="0" w:uiPriority="65" w:unhideWhenUsed="0"/>
-    <w:lsdException w:name="Medium List 2 Accent 2" w:semiHidden="0" w:uiPriority="66" w:unhideWhenUsed="0"/>
-    <w:lsdException w:name="Medium Grid 1 Accent 2" w:semiHidden="0" w:uiPriority="67" w:unhideWhenUsed="0"/>
-    <w:lsdException w:name="Medium Grid 2 Accent 2" w:semiHidden="0" w:uiPriority="68" w:unhideWhenUsed="0"/>
-    <w:lsdException w:name="Medium Grid 3 Accent 2" w:semiHidden="0" w:uiPriority="69" w:unhideWhenUsed="0"/>
-    <w:lsdException w:name="Dark List Accent 2" w:semiHidden="0" w:uiPriority="70" w:unhideWhenUsed="0"/>
-    <w:lsdException w:name="Colorful Shading Accent 2" w:semiHidden="0" w:uiPriority="71" w:unhideWhenUsed="0"/>
-    <w:lsdException w:name="Colorful List Accent 2" w:semiHidden="0" w:uiPriority="72" w:unhideWhenUsed="0"/>
-    <w:lsdException w:name="Colorful Grid Accent 2" w:semiHidden="0" w:uiPriority="73" w:unhideWhenUsed="0"/>
-    <w:lsdException w:name="Light Shading Accent 3" w:semiHidden="0" w:uiPriority="60" w:unhideWhenUsed="0"/>
-    <w:lsdException w:name="Light List Accent 3" w:semiHidden="0" w:uiPriority="61" w:unhideWhenUsed="0"/>
-    <w:lsdException w:name="Light Grid Accent 3" w:semiHidden="0" w:uiPriority="62" w:unhideWhenUsed="0"/>
-    <w:lsdException w:name="Medium Shading 1 Accent 3" w:semiHidden="0" w:uiPriority="63" w:unhideWhenUsed="0"/>
-    <w:lsdException w:name="Medium Shading 2 Accent 3" w:semiHidden="0" w:uiPriority="64" w:unhideWhenUsed="0"/>
-    <w:lsdException w:name="Medium List 1 Accent 3" w:semiHidden="0" w:uiPriority="65" w:unhideWhenUsed="0"/>
-    <w:lsdException w:name="Medium List 2 Accent 3" w:semiHidden="0" w:uiPriority="66" w:unhideWhenUsed="0"/>
-    <w:lsdException w:name="Medium Grid 1 Accent 3" w:semiHidden="0" w:uiPriority="67" w:unhideWhenUsed="0"/>
-    <w:lsdException w:name="Medium Grid 2 Accent 3" w:semiHidden="0" w:uiPriority="68" w:unhideWhenUsed="0"/>
-    <w:lsdException w:name="Medium Grid 3 Accent 3" w:semiHidden="0" w:uiPriority="69" w:unhideWhenUsed="0"/>
-    <w:lsdException w:name="Dark List Accent 3" w:semiHidden="0" w:uiPriority="70" w:unhideWhenUsed="0"/>
-    <w:lsdException w:name="Colorful Shading Accent 3" w:semiHidden="0" w:uiPriority="71" w:unhideWhenUsed="0"/>
-    <w:lsdException w:name="Colorful List Accent 3" w:semiHidden="0" w:uiPriority="72" w:unhideWhenUsed="0"/>
-    <w:lsdException w:name="Colorful Grid Accent 3" w:semiHidden="0" w:uiPriority="73" w:unhideWhenUsed="0"/>
-    <w:lsdException w:name="Light Shading Accent 4" w:semiHidden="0" w:uiPriority="60" w:unhideWhenUsed="0"/>
-    <w:lsdException w:name="Light List Accent 4" w:semiHidden="0" w:uiPriority="61" w:unhideWhenUsed="0"/>
-    <w:lsdException w:name="Light Grid Accent 4" w:semiHidden="0" w:uiPriority="62" w:unhideWhenUsed="0"/>
-    <w:lsdException w:name="Medium Shading 1 Accent 4" w:semiHidden="0" w:uiPriority="63" w:unhideWhenUsed="0"/>
-    <w:lsdException w:name="Medium Shading 2 Accent 4" w:semiHidden="0" w:uiPriority="64" w:unhideWhenUsed="0"/>
-    <w:lsdException w:name="Medium List 1 Accent 4" w:semiHidden="0" w:uiPriority="65" w:unhideWhenUsed="0"/>
-    <w:lsdException w:name="Medium List 2 Accent 4" w:semiHidden="0" w:uiPriority="66" w:unhideWhenUsed="0"/>
-    <w:lsdException w:name="Medium Grid 1 Accent 4" w:semiHidden="0" w:uiPriority="67" w:unhideWhenUsed="0"/>
-    <w:lsdException w:name="Medium Grid 2 Accent 4" w:semiHidden="0" w:uiPriority="68" w:unhideWhenUsed="0"/>
-    <w:lsdException w:name="Medium Grid 3 Accent 4" w:semiHidden="0" w:uiPriority="69" w:unhideWhenUsed="0"/>
-    <w:lsdException w:name="Dark List Accent 4" w:semiHidden="0" w:uiPriority="70" w:unhideWhenUsed="0"/>
-    <w:lsdException w:name="Colorful Shading Accent 4" w:semiHidden="0" w:uiPriority="71" w:unhideWhenUsed="0"/>
-    <w:lsdException w:name="Colorful List Accent 4" w:semiHidden="0" w:uiPriority="72" w:unhideWhenUsed="0"/>
-    <w:lsdException w:name="Colorful Grid Accent 4" w:semiHidden="0" w:uiPriority="73" w:unhideWhenUsed="0"/>
-    <w:lsdException w:name="Light Shading Accent 5" w:semiHidden="0" w:uiPriority="60" w:unhideWhenUsed="0"/>
-    <w:lsdException w:name="Light List Accent 5" w:semiHidden="0" w:uiPriority="61" w:unhideWhenUsed="0"/>
-    <w:lsdException w:name="Light Grid Accent 5" w:semiHidden="0" w:uiPriority="62" w:unhideWhenUsed="0"/>
-    <w:lsdException w:name="Medium Shading 1 Accent 5" w:semiHidden="0" w:uiPriority="63" w:unhideWhenUsed="0"/>
-    <w:lsdException w:name="Medium Shading 2 Accent 5" w:semiHidden="0" w:uiPriority="64" w:unhideWhenUsed="0"/>
-    <w:lsdException w:name="Medium List 1 Accent 5" w:semiHidden="0" w:uiPriority="65" w:unhideWhenUsed="0"/>
-    <w:lsdException w:name="Medium List 2 Accent 5" w:semiHidden="0" w:uiPriority="66" w:unhideWhenUsed="0"/>
-    <w:lsdException w:name="Medium Grid 1 Accent 5" w:semiHidden="0" w:uiPriority="67" w:unhideWhenUsed="0"/>
-    <w:lsdException w:name="Medium Grid 2 Accent 5" w:semiHidden="0" w:uiPriority="68" w:unhideWhenUsed="0"/>
-    <w:lsdException w:name="Medium Grid 3 Accent 5" w:semiHidden="0" w:uiPriority="69" w:unhideWhenUsed="0"/>
-    <w:lsdException w:name="Dark List Accent 5" w:semiHidden="0" w:uiPriority="70" w:unhideWhenUsed="0"/>
-    <w:lsdException w:name="Colorful Shading Accent 5" w:semiHidden="0" w:uiPriority="71" w:unhideWhenUsed="0"/>
-    <w:lsdException w:name="Colorful List Accent 5" w:semiHidden="0" w:uiPriority="72" w:unhideWhenUsed="0"/>
-    <w:lsdException w:name="Colorful Grid Accent 5" w:semiHidden="0" w:uiPriority="73" w:unhideWhenUsed="0"/>
-    <w:lsdException w:name="Light Shading Accent 6" w:semiHidden="0" w:uiPriority="60" w:unhideWhenUsed="0"/>
-    <w:lsdException w:name="Light List Accent 6" w:semiHidden="0" w:uiPriority="61" w:unhideWhenUsed="0"/>
-    <w:lsdException w:name="Light Grid Accent 6" w:semiHidden="0" w:uiPriority="62" w:unhideWhenUsed="0"/>
-    <w:lsdException w:name="Medium Shading 1 Accent 6" w:semiHidden="0" w:uiPriority="63" w:unhideWhenUsed="0"/>
-    <w:lsdException w:name="Medium Shading 2 Accent 6" w:semiHidden="0" w:uiPriority="64" w:unhideWhenUsed="0"/>
-    <w:lsdException w:name="Medium List 1 Accent 6" w:semiHidden="0" w:uiPriority="65" w:unhideWhenUsed="0"/>
-    <w:lsdException w:name="Medium List 2 Accent 6" w:semiHidden="0" w:uiPriority="66" w:unhideWhenUsed="0"/>
-    <w:lsdException w:name="Medium Grid 1 Accent 6" w:semiHidden="0" w:uiPriority="67" w:unhideWhenUsed="0"/>
-    <w:lsdException w:name="Medium Grid 2 Accent 6" w:semiHidden="0" w:uiPriority="68" w:unhideWhenUsed="0"/>
-    <w:lsdException w:name="Medium Grid 3 Accent 6" w:semiHidden="0" w:uiPriority="69" w:unhideWhenUsed="0"/>
-    <w:lsdException w:name="Dark List Accent 6" w:semiHidden="0" w:uiPriority="70" w:unhideWhenUsed="0"/>
-    <w:lsdException w:name="Colorful Shading Accent 6" w:semiHidden="0" w:uiPriority="71" w:unhideWhenUsed="0"/>
-    <w:lsdException w:name="Colorful List Accent 6" w:semiHidden="0" w:uiPriority="72" w:unhideWhenUsed="0"/>
-    <w:lsdException w:name="Colorful Grid Accent 6" w:semiHidden="0" w:uiPriority="73" w:unhideWhenUsed="0"/>
-    <w:lsdException w:name="Subtle Emphasis" w:semiHidden="0" w:uiPriority="19" w:unhideWhenUsed="0" w:qFormat="1"/>
-    <w:lsdException w:name="Intense Emphasis" w:semiHidden="0" w:uiPriority="21" w:unhideWhenUsed="0" w:qFormat="1"/>
-    <w:lsdException w:name="Subtle Reference" w:semiHidden="0" w:uiPriority="31" w:unhideWhenUsed="0" w:qFormat="1"/>
-    <w:lsdException w:name="Intense Reference" w:semiHidden="0" w:uiPriority="32" w:unhideWhenUsed="0" w:qFormat="1"/>
-    <w:lsdException w:name="Book Title" w:semiHidden="0" w:uiPriority="33" w:unhideWhenUsed="0" w:qFormat="1"/>
-    <w:lsdException w:name="Bibliography" w:uiPriority="37"/>
-    <w:lsdException w:name="TOC Heading" w:uiPriority="39" w:qFormat="1"/>
+  <w:latentStyles w:defLockedState="0" w:defUIPriority="99" w:defSemiHidden="0" w:defUnhideWhenUsed="0" w:defQFormat="0" w:count="376">
+    <w:lsdException w:name="Normal" w:uiPriority="0" w:qFormat="1"/>
+    <w:lsdException w:name="heading 1" w:uiPriority="9" w:qFormat="1"/>
+    <w:lsdException w:name="heading 2" w:semiHidden="1" w:uiPriority="9" w:unhideWhenUsed="1" w:qFormat="1"/>
+    <w:lsdException w:name="heading 3" w:semiHidden="1" w:uiPriority="9" w:unhideWhenUsed="1" w:qFormat="1"/>
+    <w:lsdException w:name="heading 4" w:semiHidden="1" w:uiPriority="9" w:unhideWhenUsed="1" w:qFormat="1"/>
+    <w:lsdException w:name="heading 5" w:semiHidden="1" w:uiPriority="9" w:unhideWhenUsed="1" w:qFormat="1"/>
+    <w:lsdException w:name="heading 6" w:semiHidden="1" w:uiPriority="9" w:unhideWhenUsed="1" w:qFormat="1"/>
+    <w:lsdException w:name="heading 7" w:semiHidden="1" w:uiPriority="9" w:unhideWhenUsed="1" w:qFormat="1"/>
+    <w:lsdException w:name="heading 8" w:semiHidden="1" w:uiPriority="9" w:unhideWhenUsed="1" w:qFormat="1"/>
+    <w:lsdException w:name="heading 9" w:semiHidden="1" w:uiPriority="9" w:unhideWhenUsed="1" w:qFormat="1"/>
+    <w:lsdException w:name="index 1" w:semiHidden="1" w:unhideWhenUsed="1"/>
+    <w:lsdException w:name="index 2" w:semiHidden="1" w:unhideWhenUsed="1"/>
+    <w:lsdException w:name="index 3" w:semiHidden="1" w:unhideWhenUsed="1"/>
+    <w:lsdException w:name="index 4" w:semiHidden="1" w:unhideWhenUsed="1"/>
+    <w:lsdException w:name="index 5" w:semiHidden="1" w:unhideWhenUsed="1"/>
+    <w:lsdException w:name="index 6" w:semiHidden="1" w:unhideWhenUsed="1"/>
+    <w:lsdException w:name="index 7" w:semiHidden="1" w:unhideWhenUsed="1"/>
+    <w:lsdException w:name="index 8" w:semiHidden="1" w:unhideWhenUsed="1"/>
+    <w:lsdException w:name="index 9" w:semiHidden="1" w:unhideWhenUsed="1"/>
+    <w:lsdException w:name="toc 1" w:semiHidden="1" w:uiPriority="39" w:unhideWhenUsed="1"/>
+    <w:lsdException w:name="toc 2" w:semiHidden="1" w:uiPriority="39" w:unhideWhenUsed="1"/>
+    <w:lsdException w:name="toc 3" w:semiHidden="1" w:uiPriority="39" w:unhideWhenUsed="1"/>
+    <w:lsdException w:name="toc 4" w:semiHidden="1" w:uiPriority="39" w:unhideWhenUsed="1"/>
+    <w:lsdException w:name="toc 5" w:semiHidden="1" w:uiPriority="39" w:unhideWhenUsed="1"/>
+    <w:lsdException w:name="toc 6" w:semiHidden="1" w:uiPriority="39" w:unhideWhenUsed="1"/>
+    <w:lsdException w:name="toc 7" w:semiHidden="1" w:uiPriority="39" w:unhideWhenUsed="1"/>
+    <w:lsdException w:name="toc 8" w:semiHidden="1" w:uiPriority="39" w:unhideWhenUsed="1"/>
+    <w:lsdException w:name="toc 9" w:semiHidden="1" w:uiPriority="39" w:unhideWhenUsed="1"/>
+    <w:lsdException w:name="Normal Indent" w:semiHidden="1" w:unhideWhenUsed="1"/>
+    <w:lsdException w:name="footnote text" w:semiHidden="1" w:unhideWhenUsed="1"/>
+    <w:lsdException w:name="annotation text" w:semiHidden="1" w:unhideWhenUsed="1"/>
+    <w:lsdException w:name="header" w:semiHidden="1" w:unhideWhenUsed="1"/>
+    <w:lsdException w:name="footer" w:semiHidden="1" w:unhideWhenUsed="1"/>
+    <w:lsdException w:name="index heading" w:semiHidden="1" w:unhideWhenUsed="1"/>
+    <w:lsdException w:name="caption" w:semiHidden="1" w:uiPriority="35" w:unhideWhenUsed="1" w:qFormat="1"/>
+    <w:lsdException w:name="table of figures" w:semiHidden="1" w:unhideWhenUsed="1"/>
+    <w:lsdException w:name="envelope address" w:semiHidden="1" w:unhideWhenUsed="1"/>
+    <w:lsdException w:name="envelope return" w:semiHidden="1" w:unhideWhenUsed="1"/>
+    <w:lsdException w:name="footnote reference" w:semiHidden="1" w:unhideWhenUsed="1"/>
+    <w:lsdException w:name="annotation reference" w:semiHidden="1" w:unhideWhenUsed="1"/>
+    <w:lsdException w:name="line number" w:semiHidden="1" w:unhideWhenUsed="1"/>
+    <w:lsdException w:name="page number" w:semiHidden="1" w:unhideWhenUsed="1"/>
+    <w:lsdException w:name="endnote reference" w:semiHidden="1" w:unhideWhenUsed="1"/>
+    <w:lsdException w:name="endnote text" w:semiHidden="1" w:unhideWhenUsed="1"/>
+    <w:lsdException w:name="table of authorities" w:semiHidden="1" w:unhideWhenUsed="1"/>
+    <w:lsdException w:name="macro" w:semiHidden="1" w:unhideWhenUsed="1"/>
+    <w:lsdException w:name="toa heading" w:semiHidden="1" w:unhideWhenUsed="1"/>
+    <w:lsdException w:name="List" w:semiHidden="1" w:unhideWhenUsed="1"/>
+    <w:lsdException w:name="List Bullet" w:semiHidden="1" w:unhideWhenUsed="1"/>
+    <w:lsdException w:name="List Number" w:semiHidden="1" w:unhideWhenUsed="1"/>
+    <w:lsdException w:name="List 2" w:semiHidden="1" w:unhideWhenUsed="1"/>
+    <w:lsdException w:name="List 3" w:semiHidden="1" w:unhideWhenUsed="1"/>
+    <w:lsdException w:name="List 4" w:semiHidden="1" w:unhideWhenUsed="1"/>
+    <w:lsdException w:name="List 5" w:semiHidden="1" w:unhideWhenUsed="1"/>
+    <w:lsdException w:name="List Bullet 2" w:semiHidden="1" w:unhideWhenUsed="1"/>
+    <w:lsdException w:name="List Bullet 3" w:semiHidden="1" w:unhideWhenUsed="1"/>
+    <w:lsdException w:name="List Bullet 4" w:semiHidden="1" w:unhideWhenUsed="1"/>
+    <w:lsdException w:name="List Bullet 5" w:semiHidden="1" w:unhideWhenUsed="1"/>
+    <w:lsdException w:name="List Number 2" w:semiHidden="1" w:unhideWhenUsed="1"/>
+    <w:lsdException w:name="List Number 3" w:semiHidden="1" w:unhideWhenUsed="1"/>
+    <w:lsdException w:name="List Number 4" w:semiHidden="1" w:unhideWhenUsed="1"/>
+    <w:lsdException w:name="List Number 5" w:semiHidden="1" w:unhideWhenUsed="1"/>
+    <w:lsdException w:name="Title" w:uiPriority="10" w:qFormat="1"/>
+    <w:lsdException w:name="Closing" w:semiHidden="1" w:unhideWhenUsed="1"/>
+    <w:lsdException w:name="Signature" w:semiHidden="1" w:unhideWhenUsed="1"/>
+    <w:lsdException w:name="Default Paragraph Font" w:semiHidden="1" w:uiPriority="1" w:unhideWhenUsed="1"/>
+    <w:lsdException w:name="Body Text" w:semiHidden="1" w:unhideWhenUsed="1"/>
+    <w:lsdException w:name="Body Text Indent" w:semiHidden="1" w:unhideWhenUsed="1"/>
+    <w:lsdException w:name="List Continue" w:semiHidden="1" w:unhideWhenUsed="1"/>
+    <w:lsdException w:name="List Continue 2" w:semiHidden="1" w:unhideWhenUsed="1"/>
+    <w:lsdException w:name="List Continue 3" w:semiHidden="1" w:unhideWhenUsed="1"/>
+    <w:lsdException w:name="List Continue 4" w:semiHidden="1" w:unhideWhenUsed="1"/>
+    <w:lsdException w:name="List Continue 5" w:semiHidden="1" w:unhideWhenUsed="1"/>
+    <w:lsdException w:name="Message Header" w:semiHidden="1" w:unhideWhenUsed="1"/>
+    <w:lsdException w:name="Subtitle" w:uiPriority="11" w:qFormat="1"/>
+    <w:lsdException w:name="Salutation" w:semiHidden="1" w:unhideWhenUsed="1"/>
+    <w:lsdException w:name="Date" w:semiHidden="1" w:unhideWhenUsed="1"/>
+    <w:lsdException w:name="Body Text First Indent" w:semiHidden="1" w:unhideWhenUsed="1"/>
+    <w:lsdException w:name="Body Text First Indent 2" w:semiHidden="1" w:unhideWhenUsed="1"/>
+    <w:lsdException w:name="Note Heading" w:semiHidden="1" w:unhideWhenUsed="1"/>
+    <w:lsdException w:name="Body Text 2" w:semiHidden="1" w:unhideWhenUsed="1"/>
+    <w:lsdException w:name="Body Text 3" w:semiHidden="1" w:unhideWhenUsed="1"/>
+    <w:lsdException w:name="Body Text Indent 2" w:semiHidden="1" w:unhideWhenUsed="1"/>
+    <w:lsdException w:name="Body Text Indent 3" w:semiHidden="1" w:unhideWhenUsed="1"/>
+    <w:lsdException w:name="Block Text" w:semiHidden="1" w:unhideWhenUsed="1"/>
+    <w:lsdException w:name="Hyperlink" w:semiHidden="1" w:unhideWhenUsed="1"/>
+    <w:lsdException w:name="FollowedHyperlink" w:semiHidden="1" w:unhideWhenUsed="1"/>
+    <w:lsdException w:name="Strong" w:uiPriority="22" w:qFormat="1"/>
+    <w:lsdException w:name="Emphasis" w:uiPriority="20" w:qFormat="1"/>
+    <w:lsdException w:name="Document Map" w:semiHidden="1" w:unhideWhenUsed="1"/>
+    <w:lsdException w:name="Plain Text" w:semiHidden="1" w:unhideWhenUsed="1"/>
+    <w:lsdException w:name="E-mail Signature" w:semiHidden="1" w:unhideWhenUsed="1"/>
+    <w:lsdException w:name="HTML Top of Form" w:semiHidden="1" w:unhideWhenUsed="1"/>
+    <w:lsdException w:name="HTML Bottom of Form" w:semiHidden="1" w:unhideWhenUsed="1"/>
+    <w:lsdException w:name="Normal (Web)" w:semiHidden="1" w:unhideWhenUsed="1"/>
+    <w:lsdException w:name="HTML Acronym" w:semiHidden="1" w:unhideWhenUsed="1"/>
+    <w:lsdException w:name="HTML Address" w:semiHidden="1" w:unhideWhenUsed="1"/>
+    <w:lsdException w:name="HTML Cite" w:semiHidden="1" w:unhideWhenUsed="1"/>
+    <w:lsdException w:name="HTML Code" w:semiHidden="1" w:unhideWhenUsed="1"/>
+    <w:lsdException w:name="HTML Definition" w:semiHidden="1" w:unhideWhenUsed="1"/>
+    <w:lsdException w:name="HTML Keyboard" w:semiHidden="1" w:unhideWhenUsed="1"/>
+    <w:lsdException w:name="HTML Preformatted" w:semiHidden="1" w:unhideWhenUsed="1"/>
+    <w:lsdException w:name="HTML Sample" w:semiHidden="1" w:unhideWhenUsed="1"/>
+    <w:lsdException w:name="HTML Typewriter" w:semiHidden="1" w:unhideWhenUsed="1"/>
+    <w:lsdException w:name="HTML Variable" w:semiHidden="1" w:unhideWhenUsed="1"/>
+    <w:lsdException w:name="Normal Table" w:semiHidden="1" w:unhideWhenUsed="1"/>
+    <w:lsdException w:name="annotation subject" w:semiHidden="1" w:unhideWhenUsed="1"/>
+    <w:lsdException w:name="No List" w:semiHidden="1" w:unhideWhenUsed="1"/>
+    <w:lsdException w:name="Outline List 1" w:semiHidden="1" w:unhideWhenUsed="1"/>
+    <w:lsdException w:name="Outline List 2" w:semiHidden="1" w:unhideWhenUsed="1"/>
+    <w:lsdException w:name="Outline List 3" w:semiHidden="1" w:unhideWhenUsed="1"/>
+    <w:lsdException w:name="Table Simple 1" w:semiHidden="1" w:unhideWhenUsed="1"/>
+    <w:lsdException w:name="Table Simple 2" w:semiHidden="1" w:unhideWhenUsed="1"/>
+    <w:lsdException w:name="Table Simple 3" w:semiHidden="1" w:unhideWhenUsed="1"/>
+    <w:lsdException w:name="Table Classic 1" w:semiHidden="1" w:unhideWhenUsed="1"/>
+    <w:lsdException w:name="Table Classic 2" w:semiHidden="1" w:unhideWhenUsed="1"/>
+    <w:lsdException w:name="Table Classic 3" w:semiHidden="1" w:unhideWhenUsed="1"/>
+    <w:lsdException w:name="Table Classic 4" w:semiHidden="1" w:unhideWhenUsed="1"/>
+    <w:lsdException w:name="Table Colorful 1" w:semiHidden="1" w:unhideWhenUsed="1"/>
+    <w:lsdException w:name="Table Colorful 2" w:semiHidden="1" w:unhideWhenUsed="1"/>
+    <w:lsdException w:name="Table Colorful 3" w:semiHidden="1" w:unhideWhenUsed="1"/>
+    <w:lsdException w:name="Table Columns 1" w:semiHidden="1" w:unhideWhenUsed="1"/>
+    <w:lsdException w:name="Table Columns 2" w:semiHidden="1" w:unhideWhenUsed="1"/>
+    <w:lsdException w:name="Table Columns 3" w:semiHidden="1" w:unhideWhenUsed="1"/>
+    <w:lsdException w:name="Table Columns 4" w:semiHidden="1" w:unhideWhenUsed="1"/>
+    <w:lsdException w:name="Table Columns 5" w:semiHidden="1" w:unhideWhenUsed="1"/>
+    <w:lsdException w:name="Table Grid 1" w:semiHidden="1" w:unhideWhenUsed="1"/>
+    <w:lsdException w:name="Table Grid 2" w:semiHidden="1" w:unhideWhenUsed="1"/>
+    <w:lsdException w:name="Table Grid 3" w:semiHidden="1" w:unhideWhenUsed="1"/>
+    <w:lsdException w:name="Table Grid 4" w:semiHidden="1" w:unhideWhenUsed="1"/>
+    <w:lsdException w:name="Table Grid 5" w:semiHidden="1" w:unhideWhenUsed="1"/>
+    <w:lsdException w:name="Table Grid 6" w:semiHidden="1" w:unhideWhenUsed="1"/>
+    <w:lsdException w:name="Table Grid 7" w:semiHidden="1" w:unhideWhenUsed="1"/>
+    <w:lsdException w:name="Table Grid 8" w:semiHidden="1" w:unhideWhenUsed="1"/>
+    <w:lsdException w:name="Table List 1" w:semiHidden="1" w:unhideWhenUsed="1"/>
+    <w:lsdException w:name="Table List 2" w:semiHidden="1" w:unhideWhenUsed="1"/>
+    <w:lsdException w:name="Table List 3" w:semiHidden="1" w:unhideWhenUsed="1"/>
+    <w:lsdException w:name="Table List 4" w:semiHidden="1" w:unhideWhenUsed="1"/>
+    <w:lsdException w:name="Table List 5" w:semiHidden="1" w:unhideWhenUsed="1"/>
+    <w:lsdException w:name="Table List 6" w:semiHidden="1" w:unhideWhenUsed="1"/>
+    <w:lsdException w:name="Table List 7" w:semiHidden="1" w:unhideWhenUsed="1"/>
+    <w:lsdException w:name="Table List 8" w:semiHidden="1" w:unhideWhenUsed="1"/>
+    <w:lsdException w:name="Table 3D effects 1" w:semiHidden="1" w:unhideWhenUsed="1"/>
+    <w:lsdException w:name="Table 3D effects 2" w:semiHidden="1" w:unhideWhenUsed="1"/>
+    <w:lsdException w:name="Table 3D effects 3" w:semiHidden="1" w:unhideWhenUsed="1"/>
+    <w:lsdException w:name="Table Contemporary" w:semiHidden="1" w:unhideWhenUsed="1"/>
+    <w:lsdException w:name="Table Elegant" w:semiHidden="1" w:unhideWhenUsed="1"/>
+    <w:lsdException w:name="Table Professional" w:semiHidden="1" w:unhideWhenUsed="1"/>
+    <w:lsdException w:name="Table Subtle 1" w:semiHidden="1" w:unhideWhenUsed="1"/>
+    <w:lsdException w:name="Table Subtle 2" w:semiHidden="1" w:unhideWhenUsed="1"/>
+    <w:lsdException w:name="Table Web 1" w:semiHidden="1" w:unhideWhenUsed="1"/>
+    <w:lsdException w:name="Table Web 2" w:semiHidden="1" w:unhideWhenUsed="1"/>
+    <w:lsdException w:name="Table Web 3" w:semiHidden="1" w:unhideWhenUsed="1"/>
+    <w:lsdException w:name="Balloon Text" w:semiHidden="1" w:unhideWhenUsed="1"/>
+    <w:lsdException w:name="Table Grid" w:semiHidden="1" w:uiPriority="59" w:unhideWhenUsed="1"/>
+    <w:lsdException w:name="Table Theme" w:semiHidden="1" w:unhideWhenUsed="1"/>
+    <w:lsdException w:name="Placeholder Text" w:semiHidden="1"/>
+    <w:lsdException w:name="No Spacing" w:uiPriority="1" w:qFormat="1"/>
+    <w:lsdException w:name="Light Shading" w:uiPriority="60"/>
+    <w:lsdException w:name="Light List" w:uiPriority="61"/>
+    <w:lsdException w:name="Light Grid" w:uiPriority="62"/>
+    <w:lsdException w:name="Medium Shading 1" w:uiPriority="63"/>
+    <w:lsdException w:name="Medium Shading 2" w:uiPriority="64"/>
+    <w:lsdException w:name="Medium List 1" w:uiPriority="65"/>
+    <w:lsdException w:name="Medium List 2" w:uiPriority="66"/>
+    <w:lsdException w:name="Medium Grid 1" w:uiPriority="67"/>
+    <w:lsdException w:name="Medium Grid 2" w:uiPriority="68"/>
+    <w:lsdException w:name="Medium Grid 3" w:uiPriority="69"/>
+    <w:lsdException w:name="Dark List" w:uiPriority="70"/>
+    <w:lsdException w:name="Colorful Shading" w:uiPriority="71"/>
+    <w:lsdException w:name="Colorful List" w:uiPriority="72"/>
+    <w:lsdException w:name="Colorful Grid" w:uiPriority="73"/>
+    <w:lsdException w:name="Light Shading Accent 1" w:uiPriority="60"/>
+    <w:lsdException w:name="Light List Accent 1" w:uiPriority="61"/>
+    <w:lsdException w:name="Light Grid Accent 1" w:uiPriority="62"/>
+    <w:lsdException w:name="Medium Shading 1 Accent 1" w:uiPriority="63"/>
+    <w:lsdException w:name="Medium Shading 2 Accent 1" w:uiPriority="64"/>
+    <w:lsdException w:name="Medium List 1 Accent 1" w:uiPriority="65"/>
+    <w:lsdException w:name="Revision" w:semiHidden="1"/>
+    <w:lsdException w:name="List Paragraph" w:uiPriority="34" w:qFormat="1"/>
+    <w:lsdException w:name="Quote" w:uiPriority="29" w:qFormat="1"/>
+    <w:lsdException w:name="Intense Quote" w:uiPriority="30" w:qFormat="1"/>
+    <w:lsdException w:name="Medium List 2 Accent 1" w:uiPriority="66"/>
+    <w:lsdException w:name="Medium Grid 1 Accent 1" w:uiPriority="67"/>
+    <w:lsdException w:name="Medium Grid 2 Accent 1" w:uiPriority="68"/>
+    <w:lsdException w:name="Medium Grid 3 Accent 1" w:uiPriority="69"/>
+    <w:lsdException w:name="Dark List Accent 1" w:uiPriority="70"/>
+    <w:lsdException w:name="Colorful Shading Accent 1" w:uiPriority="71"/>
+    <w:lsdException w:name="Colorful List Accent 1" w:uiPriority="72"/>
+    <w:lsdException w:name="Colorful Grid Accent 1" w:uiPriority="73"/>
+    <w:lsdException w:name="Light Shading Accent 2" w:uiPriority="60"/>
+    <w:lsdException w:name="Light List Accent 2" w:uiPriority="61"/>
+    <w:lsdException w:name="Light Grid Accent 2" w:uiPriority="62"/>
+    <w:lsdException w:name="Medium Shading 1 Accent 2" w:uiPriority="63"/>
+    <w:lsdException w:name="Medium Shading 2 Accent 2" w:uiPriority="64"/>
+    <w:lsdException w:name="Medium List 1 Accent 2" w:uiPriority="65"/>
+    <w:lsdException w:name="Medium List 2 Accent 2" w:uiPriority="66"/>
+    <w:lsdException w:name="Medium Grid 1 Accent 2" w:uiPriority="67"/>
+    <w:lsdException w:name="Medium Grid 2 Accent 2" w:uiPriority="68"/>
+    <w:lsdException w:name="Medium Grid 3 Accent 2" w:uiPriority="69"/>
+    <w:lsdException w:name="Dark List Accent 2" w:uiPriority="70"/>
+    <w:lsdException w:name="Colorful Shading Accent 2" w:uiPriority="71"/>
+    <w:lsdException w:name="Colorful List Accent 2" w:uiPriority="72"/>
+    <w:lsdException w:name="Colorful Grid Accent 2" w:uiPriority="73"/>
+    <w:lsdException w:name="Light Shading Accent 3" w:uiPriority="60"/>
+    <w:lsdException w:name="Light List Accent 3" w:uiPriority="61"/>
+    <w:lsdException w:name="Light Grid Accent 3" w:uiPriority="62"/>
+    <w:lsdException w:name="Medium Shading 1 Accent 3" w:uiPriority="63"/>
+    <w:lsdException w:name="Medium Shading 2 Accent 3" w:uiPriority="64"/>
+    <w:lsdException w:name="Medium List 1 Accent 3" w:uiPriority="65"/>
+    <w:lsdException w:name="Medium List 2 Accent 3" w:uiPriority="66"/>
+    <w:lsdException w:name="Medium Grid 1 Accent 3" w:uiPriority="67"/>
+    <w:lsdException w:name="Medium Grid 2 Accent 3" w:uiPriority="68"/>
+    <w:lsdException w:name="Medium Grid 3 Accent 3" w:uiPriority="69"/>
+    <w:lsdException w:name="Dark List Accent 3" w:uiPriority="70"/>
+    <w:lsdException w:name="Colorful Shading Accent 3" w:uiPriority="71"/>
+    <w:lsdException w:name="Colorful List Accent 3" w:uiPriority="72"/>
+    <w:lsdException w:name="Colorful Grid Accent 3" w:uiPriority="73"/>
+    <w:lsdException w:name="Light Shading Accent 4" w:uiPriority="60"/>
+    <w:lsdException w:name="Light List Accent 4" w:uiPriority="61"/>
+    <w:lsdException w:name="Light Grid Accent 4" w:uiPriority="62"/>
+    <w:lsdException w:name="Medium Shading 1 Accent 4" w:uiPriority="63"/>
+    <w:lsdException w:name="Medium Shading 2 Accent 4" w:uiPriority="64"/>
+    <w:lsdException w:name="Medium List 1 Accent 4" w:uiPriority="65"/>
+    <w:lsdException w:name="Medium List 2 Accent 4" w:uiPriority="66"/>
+    <w:lsdException w:name="Medium Grid 1 Accent 4" w:uiPriority="67"/>
+    <w:lsdException w:name="Medium Grid 2 Accent 4" w:uiPriority="68"/>
+    <w:lsdException w:name="Medium Grid 3 Accent 4" w:uiPriority="69"/>
+    <w:lsdException w:name="Dark List Accent 4" w:uiPriority="70"/>
+    <w:lsdException w:name="Colorful Shading Accent 4" w:uiPriority="71"/>
+    <w:lsdException w:name="Colorful List Accent 4" w:uiPriority="72"/>
+    <w:lsdException w:name="Colorful Grid Accent 4" w:uiPriority="73"/>
+    <w:lsdException w:name="Light Shading Accent 5" w:uiPriority="60"/>
+    <w:lsdException w:name="Light List Accent 5" w:uiPriority="61"/>
+    <w:lsdException w:name="Light Grid Accent 5" w:uiPriority="62"/>
+    <w:lsdException w:name="Medium Shading 1 Accent 5" w:uiPriority="63"/>
+    <w:lsdException w:name="Medium Shading 2 Accent 5" w:uiPriority="64"/>
+    <w:lsdException w:name="Medium List 1 Accent 5" w:uiPriority="65"/>
+    <w:lsdException w:name="Medium List 2 Accent 5" w:uiPriority="66"/>
+    <w:lsdException w:name="Medium Grid 1 Accent 5" w:uiPriority="67"/>
+    <w:lsdException w:name="Medium Grid 2 Accent 5" w:uiPriority="68"/>
+    <w:lsdException w:name="Medium Grid 3 Accent 5" w:uiPriority="69"/>
+    <w:lsdException w:name="Dark List Accent 5" w:uiPriority="70"/>
+    <w:lsdException w:name="Colorful Shading Accent 5" w:uiPriority="71"/>
+    <w:lsdException w:name="Colorful List Accent 5" w:uiPriority="72"/>
+    <w:lsdException w:name="Colorful Grid Accent 5" w:uiPriority="73"/>
+    <w:lsdException w:name="Light Shading Accent 6" w:uiPriority="60"/>
+    <w:lsdException w:name="Light List Accent 6" w:uiPriority="61"/>
+    <w:lsdException w:name="Light Grid Accent 6" w:uiPriority="62"/>
+    <w:lsdException w:name="Medium Shading 1 Accent 6" w:uiPriority="63"/>
+    <w:lsdException w:name="Medium Shading 2 Accent 6" w:uiPriority="64"/>
+    <w:lsdException w:name="Medium List 1 Accent 6" w:uiPriority="65"/>
+    <w:lsdException w:name="Medium List 2 Accent 6" w:uiPriority="66"/>
+    <w:lsdException w:name="Medium Grid 1 Accent 6" w:uiPriority="67"/>
+    <w:lsdException w:name="Medium Grid 2 Accent 6" w:uiPriority="68"/>
+    <w:lsdException w:name="Medium Grid 3 Accent 6" w:uiPriority="69"/>
+    <w:lsdException w:name="Dark List Accent 6" w:uiPriority="70"/>
+    <w:lsdException w:name="Colorful Shading Accent 6" w:uiPriority="71"/>
+    <w:lsdException w:name="Colorful List Accent 6" w:uiPriority="72"/>
+    <w:lsdException w:name="Colorful Grid Accent 6" w:uiPriority="73"/>
+    <w:lsdException w:name="Subtle Emphasis" w:uiPriority="19" w:qFormat="1"/>
+    <w:lsdException w:name="Intense Emphasis" w:uiPriority="21" w:qFormat="1"/>
+    <w:lsdException w:name="Subtle Reference" w:uiPriority="31" w:qFormat="1"/>
+    <w:lsdException w:name="Intense Reference" w:uiPriority="32" w:qFormat="1"/>
+    <w:lsdException w:name="Book Title" w:uiPriority="33" w:qFormat="1"/>
+    <w:lsdException w:name="Bibliography" w:semiHidden="1" w:uiPriority="37" w:unhideWhenUsed="1"/>
+    <w:lsdException w:name="TOC Heading" w:semiHidden="1" w:uiPriority="39" w:unhideWhenUsed="1" w:qFormat="1"/>
+    <w:lsdException w:name="Plain Table 1" w:uiPriority="41"/>
+    <w:lsdException w:name="Plain Table 2" w:uiPriority="42"/>
+    <w:lsdException w:name="Plain Table 3" w:uiPriority="43"/>
+    <w:lsdException w:name="Plain Table 4" w:uiPriority="44"/>
+    <w:lsdException w:name="Plain Table 5" w:uiPriority="45"/>
+    <w:lsdException w:name="Grid Table Light" w:uiPriority="40"/>
+    <w:lsdException w:name="Grid Table 1 Light" w:uiPriority="46"/>
+    <w:lsdException w:name="Grid Table 2" w:uiPriority="47"/>
+    <w:lsdException w:name="Grid Table 3" w:uiPriority="48"/>
+    <w:lsdException w:name="Grid Table 4" w:uiPriority="49"/>
+    <w:lsdException w:name="Grid Table 5 Dark" w:uiPriority="50"/>
+    <w:lsdException w:name="Grid Table 6 Colorful" w:uiPriority="51"/>
+    <w:lsdException w:name="Grid Table 7 Colorful" w:uiPriority="52"/>
+    <w:lsdException w:name="Grid Table 1 Light Accent 1" w:uiPriority="46"/>
+    <w:lsdException w:name="Grid Table 2 Accent 1" w:uiPriority="47"/>
+    <w:lsdException w:name="Grid Table 3 Accent 1" w:uiPriority="48"/>
+    <w:lsdException w:name="Grid Table 4 Accent 1" w:uiPriority="49"/>
+    <w:lsdException w:name="Grid Table 5 Dark Accent 1" w:uiPriority="50"/>
+    <w:lsdException w:name="Grid Table 6 Colorful Accent 1" w:uiPriority="51"/>
+    <w:lsdException w:name="Grid Table 7 Colorful Accent 1" w:uiPriority="52"/>
+    <w:lsdException w:name="Grid Table 1 Light Accent 2" w:uiPriority="46"/>
+    <w:lsdException w:name="Grid Table 2 Accent 2" w:uiPriority="47"/>
+    <w:lsdException w:name="Grid Table 3 Accent 2" w:uiPriority="48"/>
+    <w:lsdException w:name="Grid Table 4 Accent 2" w:uiPriority="49"/>
+    <w:lsdException w:name="Grid Table 5 Dark Accent 2" w:uiPriority="50"/>
+    <w:lsdException w:name="Grid Table 6 Colorful Accent 2" w:uiPriority="51"/>
+    <w:lsdException w:name="Grid Table 7 Colorful Accent 2" w:uiPriority="52"/>
+    <w:lsdException w:name="Grid Table 1 Light Accent 3" w:uiPriority="46"/>
+    <w:lsdException w:name="Grid Table 2 Accent 3" w:uiPriority="47"/>
+    <w:lsdException w:name="Grid Table 3 Accent 3" w:uiPriority="48"/>
+    <w:lsdException w:name="Grid Table 4 Accent 3" w:uiPriority="49"/>
+    <w:lsdException w:name="Grid Table 5 Dark Accent 3" w:uiPriority="50"/>
+    <w:lsdException w:name="Grid Table 6 Colorful Accent 3" w:uiPriority="51"/>
+    <w:lsdException w:name="Grid Table 7 Colorful Accent 3" w:uiPriority="52"/>
+    <w:lsdException w:name="Grid Table 1 Light Accent 4" w:uiPriority="46"/>
+    <w:lsdException w:name="Grid Table 2 Accent 4" w:uiPriority="47"/>
+    <w:lsdException w:name="Grid Table 3 Accent 4" w:uiPriority="48"/>
+    <w:lsdException w:name="Grid Table 4 Accent 4" w:uiPriority="49"/>
+    <w:lsdException w:name="Grid Table 5 Dark Accent 4" w:uiPriority="50"/>
+    <w:lsdException w:name="Grid Table 6 Colorful Accent 4" w:uiPriority="51"/>
+    <w:lsdException w:name="Grid Table 7 Colorful Accent 4" w:uiPriority="52"/>
+    <w:lsdException w:name="Grid Table 1 Light Accent 5" w:uiPriority="46"/>
+    <w:lsdException w:name="Grid Table 2 Accent 5" w:uiPriority="47"/>
+    <w:lsdException w:name="Grid Table 3 Accent 5" w:uiPriority="48"/>
+    <w:lsdException w:name="Grid Table 4 Accent 5" w:uiPriority="49"/>
+    <w:lsdException w:name="Grid Table 5 Dark Accent 5" w:uiPriority="50"/>
+    <w:lsdException w:name="Grid Table 6 Colorful Accent 5" w:uiPriority="51"/>
+    <w:lsdException w:name="Grid Table 7 Colorful Accent 5" w:uiPriority="52"/>
+    <w:lsdException w:name="Grid Table 1 Light Accent 6" w:uiPriority="46"/>
+    <w:lsdException w:name="Grid Table 2 Accent 6" w:uiPriority="47"/>
+    <w:lsdException w:name="Grid Table 3 Accent 6" w:uiPriority="48"/>
+    <w:lsdException w:name="Grid Table 4 Accent 6" w:uiPriority="49"/>
+    <w:lsdException w:name="Grid Table 5 Dark Accent 6" w:uiPriority="50"/>
+    <w:lsdException w:name="Grid Table 6 Colorful Accent 6" w:uiPriority="51"/>
+    <w:lsdException w:name="Grid Table 7 Colorful Accent 6" w:uiPriority="52"/>
+    <w:lsdException w:name="List Table 1 Light" w:uiPriority="46"/>
+    <w:lsdException w:name="List Table 2" w:uiPriority="47"/>
+    <w:lsdException w:name="List Table 3" w:uiPriority="48"/>
+    <w:lsdException w:name="List Table 4" w:uiPriority="49"/>
+    <w:lsdException w:name="List Table 5 Dark" w:uiPriority="50"/>
+    <w:lsdException w:name="List Table 6 Colorful" w:uiPriority="51"/>
+    <w:lsdException w:name="List Table 7 Colorful" w:uiPriority="52"/>
+    <w:lsdException w:name="List Table 1 Light Accent 1" w:uiPriority="46"/>
+    <w:lsdException w:name="List Table 2 Accent 1" w:uiPriority="47"/>
+    <w:lsdException w:name="List Table 3 Accent 1" w:uiPriority="48"/>
+    <w:lsdException w:name="List Table 4 Accent 1" w:uiPriority="49"/>
+    <w:lsdException w:name="List Table 5 Dark Accent 1" w:uiPriority="50"/>
+    <w:lsdException w:name="List Table 6 Colorful Accent 1" w:uiPriority="51"/>
+    <w:lsdException w:name="List Table 7 Colorful Accent 1" w:uiPriority="52"/>
+    <w:lsdException w:name="List Table 1 Light Accent 2" w:uiPriority="46"/>
+    <w:lsdException w:name="List Table 2 Accent 2" w:uiPriority="47"/>
+    <w:lsdException w:name="List Table 3 Accent 2" w:uiPriority="48"/>
+    <w:lsdException w:name="List Table 4 Accent 2" w:uiPriority="49"/>
+    <w:lsdException w:name="List Table 5 Dark Accent 2" w:uiPriority="50"/>
+    <w:lsdException w:name="List Table 6 Colorful Accent 2" w:uiPriority="51"/>
+    <w:lsdException w:name="List Table 7 Colorful Accent 2" w:uiPriority="52"/>
+    <w:lsdException w:name="List Table 1 Light Accent 3" w:uiPriority="46"/>
+    <w:lsdException w:name="List Table 2 Accent 3" w:uiPriority="47"/>
+    <w:lsdException w:name="List Table 3 Accent 3" w:uiPriority="48"/>
+    <w:lsdException w:name="List Table 4 Accent 3" w:uiPriority="49"/>
+    <w:lsdException w:name="List Table 5 Dark Accent 3" w:uiPriority="50"/>
+    <w:lsdException w:name="List Table 6 Colorful Accent 3" w:uiPriority="51"/>
+    <w:lsdException w:name="List Table 7 Colorful Accent 3" w:uiPriority="52"/>
+    <w:lsdException w:name="List Table 1 Light Accent 4" w:uiPriority="46"/>
+    <w:lsdException w:name="List Table 2 Accent 4" w:uiPriority="47"/>
+    <w:lsdException w:name="List Table 3 Accent 4" w:uiPriority="48"/>
+    <w:lsdException w:name="List Table 4 Accent 4" w:uiPriority="49"/>
+    <w:lsdException w:name="List Table 5 Dark Accent 4" w:uiPriority="50"/>
+    <w:lsdException w:name="List Table 6 Colorful Accent 4" w:uiPriority="51"/>
+    <w:lsdException w:name="List Table 7 Colorful Accent 4" w:uiPriority="52"/>
+    <w:lsdException w:name="List Table 1 Light Accent 5" w:uiPriority="46"/>
+    <w:lsdException w:name="List Table 2 Accent 5" w:uiPriority="47"/>
+    <w:lsdException w:name="List Table 3 Accent 5" w:uiPriority="48"/>
+    <w:lsdException w:name="List Table 4 Accent 5" w:uiPriority="49"/>
+    <w:lsdException w:name="List Table 5 Dark Accent 5" w:uiPriority="50"/>
+    <w:lsdException w:name="List Table 6 Colorful Accent 5" w:uiPriority="51"/>
+    <w:lsdException w:name="List Table 7 Colorful Accent 5" w:uiPriority="52"/>
+    <w:lsdException w:name="List Table 1 Light Accent 6" w:uiPriority="46"/>
+    <w:lsdException w:name="List Table 2 Accent 6" w:uiPriority="47"/>
+    <w:lsdException w:name="List Table 3 Accent 6" w:uiPriority="48"/>
+    <w:lsdException w:name="List Table 4 Accent 6" w:uiPriority="49"/>
+    <w:lsdException w:name="List Table 5 Dark Accent 6" w:uiPriority="50"/>
+    <w:lsdException w:name="List Table 6 Colorful Accent 6" w:uiPriority="51"/>
+    <w:lsdException w:name="List Table 7 Colorful Accent 6" w:uiPriority="52"/>
+    <w:lsdException w:name="Mention" w:semiHidden="1" w:unhideWhenUsed="1"/>
+    <w:lsdException w:name="Smart Hyperlink" w:semiHidden="1" w:unhideWhenUsed="1"/>
+    <w:lsdException w:name="Hashtag" w:semiHidden="1" w:unhideWhenUsed="1"/>
+    <w:lsdException w:name="Unresolved Mention" w:semiHidden="1" w:unhideWhenUsed="1"/>
+    <w:lsdException w:name="Smart Link" w:semiHidden="1" w:unhideWhenUsed="1"/>
   </w:latentStyles>
   <w:style w:type="paragraph" w:default="1" w:styleId="Normal">
     <w:name w:val="Normal"/>
@@ -1797,7 +2922,6 @@
     <w:uiPriority w:val="99"/>
     <w:semiHidden/>
     <w:unhideWhenUsed/>
-    <w:qFormat/>
     <w:tblPr>
       <w:tblInd w:w="0" w:type="dxa"/>
       <w:tblCellMar>
@@ -1874,7 +2998,7 @@
 </file>
 
 <file path=word/glossary/webSettings.xml><?xml version="1.0" encoding="utf-8"?>
-<w:webSettings xmlns:r="http://schemas.openxmlformats.org/officeDocument/2006/relationships" xmlns:w="http://schemas.openxmlformats.org/wordprocessingml/2006/main">
+<w:webSettings xmlns:mc="http://schemas.openxmlformats.org/markup-compatibility/2006" xmlns:r="http://schemas.openxmlformats.org/officeDocument/2006/relationships" xmlns:w="http://schemas.openxmlformats.org/wordprocessingml/2006/main" xmlns:w14="http://schemas.microsoft.com/office/word/2010/wordml" xmlns:w15="http://schemas.microsoft.com/office/word/2012/wordml" xmlns:w16cid="http://schemas.microsoft.com/office/word/2016/wordml/cid" xmlns:w16se="http://schemas.microsoft.com/office/word/2015/wordml/symex" mc:Ignorable="w14 w15 w16se w16cid">
   <w:optimizeForBrowser/>
 </w:webSettings>
 </file>

</xml_diff>